<commit_message>
Changes to Software Requirements Specs Document
</commit_message>
<xml_diff>
--- a/Documents/02_SMP_Software_Requirements_Specification.docx
+++ b/Documents/02_SMP_Software_Requirements_Specification.docx
@@ -57,17 +57,7 @@
           <w:sz w:val="48"/>
           <w:szCs w:val="48"/>
         </w:rPr>
-        <w:t xml:space="preserve">Software </w:t>
-      </w:r>
-      <w:r>
-        <w:rPr>
-          <w:rFonts w:asciiTheme="majorHAnsi" w:hAnsiTheme="majorHAnsi" w:cstheme="majorHAnsi"/>
-          <w:bCs/>
-          <w:color w:val="2F5496" w:themeColor="accent1" w:themeShade="BF"/>
-          <w:sz w:val="48"/>
-          <w:szCs w:val="48"/>
-        </w:rPr>
-        <w:t>Requirements</w:t>
+        <w:t>Software Requirements</w:t>
       </w:r>
       <w:bookmarkEnd w:id="1"/>
       <w:r>
@@ -262,7 +252,7 @@
           <w:color w:val="2F5496" w:themeColor="accent1" w:themeShade="BF"/>
         </w:rPr>
         <w:drawing>
-          <wp:inline distT="0" distB="0" distL="0" distR="0" wp14:anchorId="4D7B7564" wp14:editId="14536EB3">
+          <wp:inline distT="0" distB="0" distL="0" distR="0" wp14:anchorId="74376DD9" wp14:editId="0D7E0B75">
             <wp:extent cx="3657600" cy="2496185"/>
             <wp:effectExtent l="0" t="0" r="0" b="0"/>
             <wp:docPr id="1" name="Image1" descr="C:\Users\Michael Koepp\AppData\Local\Microsoft\Windows\INetCache\Content.Word\PACCAR.PNG"/>
@@ -510,7 +500,6 @@
           <w:kern w:val="2"/>
           <w:sz w:val="24"/>
           <w:szCs w:val="24"/>
-          <w14:ligatures w14:val="standardContextual"/>
         </w:rPr>
       </w:pPr>
       <w:r>
@@ -598,7 +587,6 @@
           <w:kern w:val="2"/>
           <w:sz w:val="24"/>
           <w:szCs w:val="24"/>
-          <w14:ligatures w14:val="standardContextual"/>
         </w:rPr>
       </w:pPr>
       <w:hyperlink w:anchor="_Toc190790574" w:history="1">
@@ -665,7 +653,6 @@
           <w:kern w:val="2"/>
           <w:sz w:val="24"/>
           <w:szCs w:val="24"/>
-          <w14:ligatures w14:val="standardContextual"/>
         </w:rPr>
       </w:pPr>
       <w:hyperlink w:anchor="_Toc190790575" w:history="1">
@@ -732,7 +719,6 @@
           <w:kern w:val="2"/>
           <w:sz w:val="24"/>
           <w:szCs w:val="24"/>
-          <w14:ligatures w14:val="standardContextual"/>
         </w:rPr>
       </w:pPr>
       <w:hyperlink w:anchor="_Toc190790576" w:history="1">
@@ -795,7 +781,6 @@
           <w:kern w:val="2"/>
           <w:sz w:val="24"/>
           <w:szCs w:val="24"/>
-          <w14:ligatures w14:val="standardContextual"/>
         </w:rPr>
       </w:pPr>
       <w:hyperlink w:anchor="_Toc190790577" w:history="1">
@@ -838,7 +823,6 @@
           <w:kern w:val="2"/>
           <w:sz w:val="24"/>
           <w:szCs w:val="24"/>
-          <w14:ligatures w14:val="standardContextual"/>
         </w:rPr>
       </w:pPr>
       <w:hyperlink w:anchor="_Toc190790578" w:history="1">
@@ -917,7 +901,6 @@
           <w:kern w:val="2"/>
           <w:sz w:val="24"/>
           <w:szCs w:val="24"/>
-          <w14:ligatures w14:val="standardContextual"/>
         </w:rPr>
       </w:pPr>
       <w:hyperlink w:anchor="_Toc190790579" w:history="1">
@@ -996,7 +979,6 @@
           <w:kern w:val="2"/>
           <w:sz w:val="24"/>
           <w:szCs w:val="24"/>
-          <w14:ligatures w14:val="standardContextual"/>
         </w:rPr>
       </w:pPr>
       <w:hyperlink w:anchor="_Toc190790580" w:history="1">
@@ -1075,7 +1057,6 @@
           <w:kern w:val="2"/>
           <w:sz w:val="24"/>
           <w:szCs w:val="24"/>
-          <w14:ligatures w14:val="standardContextual"/>
         </w:rPr>
       </w:pPr>
       <w:hyperlink w:anchor="_Toc190790581" w:history="1">
@@ -1154,7 +1135,6 @@
           <w:kern w:val="2"/>
           <w:sz w:val="24"/>
           <w:szCs w:val="24"/>
-          <w14:ligatures w14:val="standardContextual"/>
         </w:rPr>
       </w:pPr>
       <w:hyperlink w:anchor="_Toc190790582" w:history="1">
@@ -1229,7 +1209,6 @@
           <w:kern w:val="2"/>
           <w:sz w:val="24"/>
           <w:szCs w:val="24"/>
-          <w14:ligatures w14:val="standardContextual"/>
         </w:rPr>
       </w:pPr>
       <w:hyperlink w:anchor="_Toc190790583" w:history="1">
@@ -1272,7 +1251,6 @@
           <w:kern w:val="2"/>
           <w:sz w:val="24"/>
           <w:szCs w:val="24"/>
-          <w14:ligatures w14:val="standardContextual"/>
         </w:rPr>
       </w:pPr>
       <w:hyperlink w:anchor="_Toc190790584" w:history="1">
@@ -1351,7 +1329,6 @@
           <w:kern w:val="2"/>
           <w:sz w:val="24"/>
           <w:szCs w:val="24"/>
-          <w14:ligatures w14:val="standardContextual"/>
         </w:rPr>
       </w:pPr>
       <w:hyperlink w:anchor="_Toc190790585" w:history="1">
@@ -1426,7 +1403,6 @@
           <w:kern w:val="2"/>
           <w:sz w:val="24"/>
           <w:szCs w:val="24"/>
-          <w14:ligatures w14:val="standardContextual"/>
         </w:rPr>
       </w:pPr>
       <w:hyperlink w:anchor="_Toc190790586" w:history="1">
@@ -1469,7 +1445,6 @@
           <w:kern w:val="2"/>
           <w:sz w:val="24"/>
           <w:szCs w:val="24"/>
-          <w14:ligatures w14:val="standardContextual"/>
         </w:rPr>
       </w:pPr>
       <w:hyperlink w:anchor="_Toc190790587" w:history="1">
@@ -1548,7 +1523,6 @@
           <w:kern w:val="2"/>
           <w:sz w:val="24"/>
           <w:szCs w:val="24"/>
-          <w14:ligatures w14:val="standardContextual"/>
         </w:rPr>
       </w:pPr>
       <w:hyperlink w:anchor="_Toc190790588" w:history="1">
@@ -1627,7 +1601,6 @@
           <w:kern w:val="2"/>
           <w:sz w:val="24"/>
           <w:szCs w:val="24"/>
-          <w14:ligatures w14:val="standardContextual"/>
         </w:rPr>
       </w:pPr>
       <w:hyperlink w:anchor="_Toc190790589" w:history="1">
@@ -1690,7 +1663,6 @@
           <w:kern w:val="2"/>
           <w:sz w:val="24"/>
           <w:szCs w:val="24"/>
-          <w14:ligatures w14:val="standardContextual"/>
         </w:rPr>
       </w:pPr>
       <w:hyperlink w:anchor="_Toc190790590" w:history="1">
@@ -1736,7 +1708,6 @@
           <w:kern w:val="2"/>
           <w:sz w:val="24"/>
           <w:szCs w:val="24"/>
-          <w14:ligatures w14:val="standardContextual"/>
         </w:rPr>
       </w:pPr>
       <w:hyperlink w:anchor="_Toc190790591" w:history="1">
@@ -1782,7 +1753,6 @@
           <w:kern w:val="2"/>
           <w:sz w:val="24"/>
           <w:szCs w:val="24"/>
-          <w14:ligatures w14:val="standardContextual"/>
         </w:rPr>
       </w:pPr>
       <w:hyperlink w:anchor="_Toc190790592" w:history="1">
@@ -1828,7 +1798,6 @@
           <w:kern w:val="2"/>
           <w:sz w:val="24"/>
           <w:szCs w:val="24"/>
-          <w14:ligatures w14:val="standardContextual"/>
         </w:rPr>
       </w:pPr>
       <w:hyperlink w:anchor="_Toc190790593" w:history="1">
@@ -1874,7 +1843,6 @@
           <w:kern w:val="2"/>
           <w:sz w:val="24"/>
           <w:szCs w:val="24"/>
-          <w14:ligatures w14:val="standardContextual"/>
         </w:rPr>
       </w:pPr>
       <w:hyperlink w:anchor="_Toc190790594" w:history="1">
@@ -1924,7 +1892,6 @@
           <w:kern w:val="2"/>
           <w:sz w:val="24"/>
           <w:szCs w:val="24"/>
-          <w14:ligatures w14:val="standardContextual"/>
         </w:rPr>
       </w:pPr>
       <w:hyperlink w:anchor="_Toc190790595" w:history="1">
@@ -1987,7 +1954,6 @@
           <w:kern w:val="2"/>
           <w:sz w:val="24"/>
           <w:szCs w:val="24"/>
-          <w14:ligatures w14:val="standardContextual"/>
         </w:rPr>
       </w:pPr>
       <w:hyperlink w:anchor="_Toc190790596" w:history="1">
@@ -2026,7 +1992,6 @@
           <w:kern w:val="2"/>
           <w:sz w:val="24"/>
           <w:szCs w:val="24"/>
-          <w14:ligatures w14:val="standardContextual"/>
         </w:rPr>
       </w:pPr>
       <w:hyperlink w:anchor="_Toc190790597" w:history="1">
@@ -2069,7 +2034,6 @@
           <w:kern w:val="2"/>
           <w:sz w:val="24"/>
           <w:szCs w:val="24"/>
-          <w14:ligatures w14:val="standardContextual"/>
         </w:rPr>
       </w:pPr>
       <w:hyperlink w:anchor="_Toc190790598" w:history="1">
@@ -2137,7 +2101,6 @@
           <w:kern w:val="2"/>
           <w:sz w:val="24"/>
           <w:szCs w:val="24"/>
-          <w14:ligatures w14:val="standardContextual"/>
         </w:rPr>
       </w:pPr>
       <w:hyperlink w:anchor="_Toc190790599" w:history="1">
@@ -2253,7 +2216,6 @@
         <w:rPr>
           <w:color w:val="2F5496" w:themeColor="accent1" w:themeShade="BF"/>
         </w:rPr>
-        <w:lastRenderedPageBreak/>
         <w:t>Revision History</w:t>
       </w:r>
       <w:bookmarkEnd w:id="6"/>
@@ -2556,6 +2518,13 @@
                 <w:color w:val="2F5496" w:themeColor="accent1" w:themeShade="BF"/>
               </w:rPr>
             </w:pPr>
+            <w:r>
+              <w:rPr>
+                <w:rFonts w:asciiTheme="majorHAnsi" w:hAnsiTheme="majorHAnsi" w:cstheme="majorHAnsi"/>
+                <w:color w:val="2F5496" w:themeColor="accent1" w:themeShade="BF"/>
+              </w:rPr>
+              <w:t>2</w:t>
+            </w:r>
           </w:p>
         </w:tc>
         <w:tc>
@@ -2580,6 +2549,13 @@
                 <w:color w:val="2F5496" w:themeColor="accent1" w:themeShade="BF"/>
               </w:rPr>
             </w:pPr>
+            <w:r>
+              <w:rPr>
+                <w:rFonts w:asciiTheme="majorHAnsi" w:hAnsiTheme="majorHAnsi" w:cstheme="majorHAnsi"/>
+                <w:color w:val="2F5496" w:themeColor="accent1" w:themeShade="BF"/>
+              </w:rPr>
+              <w:t>12/06/2025</w:t>
+            </w:r>
           </w:p>
         </w:tc>
         <w:tc>
@@ -2598,12 +2574,48 @@
           </w:tcPr>
           <w:p>
             <w:pPr>
-              <w:jc w:val="center"/>
               <w:rPr>
                 <w:rFonts w:asciiTheme="majorHAnsi" w:hAnsiTheme="majorHAnsi" w:cstheme="majorHAnsi"/>
                 <w:color w:val="2F5496" w:themeColor="accent1" w:themeShade="BF"/>
               </w:rPr>
             </w:pPr>
+            <w:r>
+              <w:rPr>
+                <w:rFonts w:asciiTheme="majorHAnsi" w:hAnsiTheme="majorHAnsi" w:cstheme="majorHAnsi"/>
+                <w:color w:val="2F5496" w:themeColor="accent1" w:themeShade="BF"/>
+              </w:rPr>
+              <w:t>Lipinski, Nick</w:t>
+            </w:r>
+          </w:p>
+          <w:p>
+            <w:pPr>
+              <w:rPr>
+                <w:rFonts w:asciiTheme="majorHAnsi" w:hAnsiTheme="majorHAnsi" w:cstheme="majorHAnsi"/>
+                <w:color w:val="2F5496" w:themeColor="accent1" w:themeShade="BF"/>
+              </w:rPr>
+            </w:pPr>
+            <w:r>
+              <w:rPr>
+                <w:rFonts w:asciiTheme="majorHAnsi" w:hAnsiTheme="majorHAnsi" w:cstheme="majorHAnsi"/>
+                <w:color w:val="2F5496" w:themeColor="accent1" w:themeShade="BF"/>
+              </w:rPr>
+              <w:t>Loreen, Joseph</w:t>
+            </w:r>
+          </w:p>
+          <w:p>
+            <w:pPr>
+              <w:rPr>
+                <w:rFonts w:asciiTheme="majorHAnsi" w:hAnsiTheme="majorHAnsi" w:cstheme="majorHAnsi"/>
+                <w:color w:val="2F5496" w:themeColor="accent1" w:themeShade="BF"/>
+              </w:rPr>
+            </w:pPr>
+            <w:r>
+              <w:rPr>
+                <w:rFonts w:asciiTheme="majorHAnsi" w:hAnsiTheme="majorHAnsi" w:cstheme="majorHAnsi"/>
+                <w:color w:val="2F5496" w:themeColor="accent1" w:themeShade="BF"/>
+              </w:rPr>
+              <w:t>Mayer, Nick</w:t>
+            </w:r>
           </w:p>
         </w:tc>
         <w:tc>
@@ -2623,11 +2635,63 @@
           </w:tcPr>
           <w:p>
             <w:pPr>
+              <w:pStyle w:val="ListParagraph"/>
+              <w:numPr>
+                <w:ilvl w:val="0"/>
+                <w:numId w:val="15"/>
+              </w:numPr>
               <w:rPr>
                 <w:rFonts w:asciiTheme="majorHAnsi" w:hAnsiTheme="majorHAnsi" w:cstheme="majorHAnsi"/>
                 <w:color w:val="2F5496" w:themeColor="accent1" w:themeShade="BF"/>
               </w:rPr>
             </w:pPr>
+            <w:r>
+              <w:rPr>
+                <w:rFonts w:asciiTheme="majorHAnsi" w:hAnsiTheme="majorHAnsi" w:cstheme="majorHAnsi"/>
+                <w:color w:val="2F5496" w:themeColor="accent1" w:themeShade="BF"/>
+              </w:rPr>
+              <w:t>UserID and Password Basic Implementation</w:t>
+            </w:r>
+          </w:p>
+          <w:p>
+            <w:pPr>
+              <w:pStyle w:val="ListParagraph"/>
+              <w:numPr>
+                <w:ilvl w:val="0"/>
+                <w:numId w:val="15"/>
+              </w:numPr>
+              <w:rPr>
+                <w:rFonts w:asciiTheme="majorHAnsi" w:hAnsiTheme="majorHAnsi" w:cstheme="majorHAnsi"/>
+                <w:color w:val="2F5496" w:themeColor="accent1" w:themeShade="BF"/>
+              </w:rPr>
+            </w:pPr>
+            <w:r>
+              <w:rPr>
+                <w:rFonts w:asciiTheme="majorHAnsi" w:hAnsiTheme="majorHAnsi" w:cstheme="majorHAnsi"/>
+                <w:color w:val="2F5496" w:themeColor="accent1" w:themeShade="BF"/>
+              </w:rPr>
+              <w:t>Secure Communication Update</w:t>
+            </w:r>
+          </w:p>
+          <w:p>
+            <w:pPr>
+              <w:pStyle w:val="ListParagraph"/>
+              <w:numPr>
+                <w:ilvl w:val="0"/>
+                <w:numId w:val="15"/>
+              </w:numPr>
+              <w:rPr>
+                <w:rFonts w:asciiTheme="majorHAnsi" w:hAnsiTheme="majorHAnsi" w:cstheme="majorHAnsi"/>
+                <w:color w:val="2F5496" w:themeColor="accent1" w:themeShade="BF"/>
+              </w:rPr>
+            </w:pPr>
+            <w:r>
+              <w:rPr>
+                <w:rFonts w:asciiTheme="majorHAnsi" w:hAnsiTheme="majorHAnsi" w:cstheme="majorHAnsi"/>
+                <w:color w:val="2F5496" w:themeColor="accent1" w:themeShade="BF"/>
+              </w:rPr>
+              <w:t>Stylistic changes</w:t>
+            </w:r>
           </w:p>
         </w:tc>
       </w:tr>
@@ -2658,6 +2722,13 @@
                 <w:color w:val="2F5496" w:themeColor="accent1" w:themeShade="BF"/>
               </w:rPr>
             </w:pPr>
+            <w:r>
+              <w:rPr>
+                <w:rFonts w:asciiTheme="majorHAnsi" w:hAnsiTheme="majorHAnsi" w:cstheme="majorHAnsi"/>
+                <w:color w:val="2F5496" w:themeColor="accent1" w:themeShade="BF"/>
+              </w:rPr>
+              <w:t>3</w:t>
+            </w:r>
           </w:p>
         </w:tc>
         <w:tc>
@@ -2682,6 +2753,13 @@
                 <w:color w:val="2F5496" w:themeColor="accent1" w:themeShade="BF"/>
               </w:rPr>
             </w:pPr>
+            <w:r>
+              <w:rPr>
+                <w:rFonts w:asciiTheme="majorHAnsi" w:hAnsiTheme="majorHAnsi" w:cstheme="majorHAnsi"/>
+                <w:color w:val="2F5496" w:themeColor="accent1" w:themeShade="BF"/>
+              </w:rPr>
+              <w:t>12/07/2025</w:t>
+            </w:r>
           </w:p>
         </w:tc>
         <w:tc>
@@ -2700,12 +2778,48 @@
           </w:tcPr>
           <w:p>
             <w:pPr>
-              <w:jc w:val="center"/>
               <w:rPr>
                 <w:rFonts w:asciiTheme="majorHAnsi" w:hAnsiTheme="majorHAnsi" w:cstheme="majorHAnsi"/>
                 <w:color w:val="2F5496" w:themeColor="accent1" w:themeShade="BF"/>
               </w:rPr>
             </w:pPr>
+            <w:r>
+              <w:rPr>
+                <w:rFonts w:asciiTheme="majorHAnsi" w:hAnsiTheme="majorHAnsi" w:cstheme="majorHAnsi"/>
+                <w:color w:val="2F5496" w:themeColor="accent1" w:themeShade="BF"/>
+              </w:rPr>
+              <w:t>Lipinski, Nick</w:t>
+            </w:r>
+          </w:p>
+          <w:p>
+            <w:pPr>
+              <w:rPr>
+                <w:rFonts w:asciiTheme="majorHAnsi" w:hAnsiTheme="majorHAnsi" w:cstheme="majorHAnsi"/>
+                <w:color w:val="2F5496" w:themeColor="accent1" w:themeShade="BF"/>
+              </w:rPr>
+            </w:pPr>
+            <w:r>
+              <w:rPr>
+                <w:rFonts w:asciiTheme="majorHAnsi" w:hAnsiTheme="majorHAnsi" w:cstheme="majorHAnsi"/>
+                <w:color w:val="2F5496" w:themeColor="accent1" w:themeShade="BF"/>
+              </w:rPr>
+              <w:t>Loreen, Joseph</w:t>
+            </w:r>
+          </w:p>
+          <w:p>
+            <w:pPr>
+              <w:rPr>
+                <w:rFonts w:asciiTheme="majorHAnsi" w:hAnsiTheme="majorHAnsi" w:cstheme="majorHAnsi"/>
+                <w:color w:val="2F5496" w:themeColor="accent1" w:themeShade="BF"/>
+              </w:rPr>
+            </w:pPr>
+            <w:r>
+              <w:rPr>
+                <w:rFonts w:asciiTheme="majorHAnsi" w:hAnsiTheme="majorHAnsi" w:cstheme="majorHAnsi"/>
+                <w:color w:val="2F5496" w:themeColor="accent1" w:themeShade="BF"/>
+              </w:rPr>
+              <w:t>Mayer, Nick</w:t>
+            </w:r>
           </w:p>
         </w:tc>
         <w:tc>
@@ -2725,11 +2839,43 @@
           </w:tcPr>
           <w:p>
             <w:pPr>
+              <w:pStyle w:val="ListParagraph"/>
+              <w:numPr>
+                <w:ilvl w:val="0"/>
+                <w:numId w:val="16"/>
+              </w:numPr>
               <w:rPr>
                 <w:rFonts w:asciiTheme="majorHAnsi" w:hAnsiTheme="majorHAnsi" w:cstheme="majorHAnsi"/>
                 <w:color w:val="2F5496" w:themeColor="accent1" w:themeShade="BF"/>
               </w:rPr>
             </w:pPr>
+            <w:r>
+              <w:rPr>
+                <w:rFonts w:asciiTheme="majorHAnsi" w:hAnsiTheme="majorHAnsi" w:cstheme="majorHAnsi"/>
+                <w:color w:val="2F5496" w:themeColor="accent1" w:themeShade="BF"/>
+              </w:rPr>
+              <w:t>UserID and Password Database Implementation</w:t>
+            </w:r>
+          </w:p>
+          <w:p>
+            <w:pPr>
+              <w:pStyle w:val="ListParagraph"/>
+              <w:numPr>
+                <w:ilvl w:val="0"/>
+                <w:numId w:val="16"/>
+              </w:numPr>
+              <w:rPr>
+                <w:rFonts w:asciiTheme="majorHAnsi" w:hAnsiTheme="majorHAnsi" w:cstheme="majorHAnsi"/>
+                <w:color w:val="2F5496" w:themeColor="accent1" w:themeShade="BF"/>
+              </w:rPr>
+            </w:pPr>
+            <w:r>
+              <w:rPr>
+                <w:rFonts w:asciiTheme="majorHAnsi" w:hAnsiTheme="majorHAnsi" w:cstheme="majorHAnsi"/>
+                <w:color w:val="2F5496" w:themeColor="accent1" w:themeShade="BF"/>
+              </w:rPr>
+              <w:t>Stylistic changes</w:t>
+            </w:r>
           </w:p>
         </w:tc>
       </w:tr>
@@ -4917,7 +5063,6 @@
         <w:rPr>
           <w:color w:val="2F5496" w:themeColor="accent1" w:themeShade="BF"/>
         </w:rPr>
-        <w:lastRenderedPageBreak/>
         <w:t>Introduction</w:t>
       </w:r>
       <w:bookmarkEnd w:id="8"/>
@@ -5028,7 +5173,7 @@
           <w:sz w:val="22"/>
           <w:szCs w:val="22"/>
         </w:rPr>
-        <w:t xml:space="preserve"> </w:t>
+        <w:t xml:space="preserve"> Specification document</w:t>
       </w:r>
       <w:r>
         <w:rPr>
@@ -5037,7 +5182,7 @@
           <w:sz w:val="22"/>
           <w:szCs w:val="22"/>
         </w:rPr>
-        <w:t>S</w:t>
+        <w:t xml:space="preserve">. The role of the </w:t>
       </w:r>
       <w:r>
         <w:rPr>
@@ -5046,7 +5191,7 @@
           <w:sz w:val="22"/>
           <w:szCs w:val="22"/>
         </w:rPr>
-        <w:t>pecification document</w:t>
+        <w:t>S</w:t>
       </w:r>
       <w:r>
         <w:rPr>
@@ -5055,7 +5200,7 @@
           <w:sz w:val="22"/>
           <w:szCs w:val="22"/>
         </w:rPr>
-        <w:t xml:space="preserve">. The role of the </w:t>
+        <w:t xml:space="preserve">oftware </w:t>
       </w:r>
       <w:r>
         <w:rPr>
@@ -5064,7 +5209,7 @@
           <w:sz w:val="22"/>
           <w:szCs w:val="22"/>
         </w:rPr>
-        <w:t>S</w:t>
+        <w:t>R</w:t>
       </w:r>
       <w:r>
         <w:rPr>
@@ -5073,7 +5218,7 @@
           <w:sz w:val="22"/>
           <w:szCs w:val="22"/>
         </w:rPr>
-        <w:t xml:space="preserve">oftware </w:t>
+        <w:t xml:space="preserve">equirements </w:t>
       </w:r>
       <w:r>
         <w:rPr>
@@ -5082,7 +5227,7 @@
           <w:sz w:val="22"/>
           <w:szCs w:val="22"/>
         </w:rPr>
-        <w:t>R</w:t>
+        <w:t>S</w:t>
       </w:r>
       <w:r>
         <w:rPr>
@@ -5091,36 +5236,37 @@
           <w:sz w:val="22"/>
           <w:szCs w:val="22"/>
         </w:rPr>
-        <w:t xml:space="preserve">equirements </w:t>
-      </w:r>
-      <w:r>
+        <w:t>pecification document is to define in detail the functionality of the software system. The Software Requirements Specification document defines the software requirements for each software system component. The software requirements specification document typically includes software configurations, software installation procedures, database installation procedures, and training standards.</w:t>
+      </w:r>
+    </w:p>
+    <w:p>
+      <w:pPr>
         <w:rPr>
           <w:rFonts w:asciiTheme="majorHAnsi" w:hAnsiTheme="majorHAnsi" w:cstheme="majorHAnsi"/>
           <w:color w:val="2F5496" w:themeColor="accent1" w:themeShade="BF"/>
           <w:sz w:val="22"/>
           <w:szCs w:val="22"/>
         </w:rPr>
-        <w:t>S</w:t>
-      </w:r>
-      <w:r>
+      </w:pPr>
+    </w:p>
+    <w:p>
+      <w:pPr>
         <w:rPr>
           <w:rFonts w:asciiTheme="majorHAnsi" w:hAnsiTheme="majorHAnsi" w:cstheme="majorHAnsi"/>
           <w:color w:val="2F5496" w:themeColor="accent1" w:themeShade="BF"/>
           <w:sz w:val="22"/>
           <w:szCs w:val="22"/>
         </w:rPr>
-        <w:t>pecification document is to define in detail the functionality of the software system. The Software Requirements Specification document defines the software requirements for each software system component. The software requirements specification document typically includes software configurations, software installation procedures, database installation procedures, and training standards.</w:t>
-      </w:r>
-    </w:p>
-    <w:p>
-      <w:pPr>
+      </w:pPr>
+      <w:r>
         <w:rPr>
           <w:rFonts w:asciiTheme="majorHAnsi" w:hAnsiTheme="majorHAnsi" w:cstheme="majorHAnsi"/>
           <w:color w:val="2F5496" w:themeColor="accent1" w:themeShade="BF"/>
           <w:sz w:val="22"/>
           <w:szCs w:val="22"/>
         </w:rPr>
-      </w:pPr>
+        <w:t>Because the software requirements specification document defines the system functionality in great detail, the software requirements definition process is usually a very formal and time-consuming process. Using an agile software development methodology, requirements gathering is an iterative process. During each iteration, the team develops a better understanding of the system and the system’s operating environment.</w:t>
+      </w:r>
     </w:p>
     <w:p>
       <w:pPr>
@@ -5131,25 +5277,25 @@
           <w:szCs w:val="22"/>
         </w:rPr>
       </w:pPr>
-      <w:r>
+    </w:p>
+    <w:p>
+      <w:pPr>
         <w:rPr>
           <w:rFonts w:asciiTheme="majorHAnsi" w:hAnsiTheme="majorHAnsi" w:cstheme="majorHAnsi"/>
           <w:color w:val="2F5496" w:themeColor="accent1" w:themeShade="BF"/>
           <w:sz w:val="22"/>
           <w:szCs w:val="22"/>
         </w:rPr>
-        <w:t>Because the software requirements specification document defines the system functionality in great detail, the software requirements definition process is usually a very formal and time-consuming process. Using an agile software development methodology, requirements gathering is an iterative process. During each iteration, the team develops a better understanding of the system and the system’s operating environment.</w:t>
-      </w:r>
-    </w:p>
-    <w:p>
-      <w:pPr>
+      </w:pPr>
+      <w:r>
         <w:rPr>
           <w:rFonts w:asciiTheme="majorHAnsi" w:hAnsiTheme="majorHAnsi" w:cstheme="majorHAnsi"/>
           <w:color w:val="2F5496" w:themeColor="accent1" w:themeShade="BF"/>
           <w:sz w:val="22"/>
           <w:szCs w:val="22"/>
         </w:rPr>
-      </w:pPr>
+        <w:t xml:space="preserve">This Software Requirements document contains SMP client and server application development requirements and other requirements specific to customers contracting with Never Crash Software Services and vendors developing a software or hardware product or software subsystem for Never Crash Software Services.  </w:t>
+      </w:r>
     </w:p>
     <w:p>
       <w:pPr>
@@ -5160,25 +5306,25 @@
           <w:szCs w:val="22"/>
         </w:rPr>
       </w:pPr>
-      <w:r>
+    </w:p>
+    <w:p>
+      <w:pPr>
         <w:rPr>
           <w:rFonts w:asciiTheme="majorHAnsi" w:hAnsiTheme="majorHAnsi" w:cstheme="majorHAnsi"/>
           <w:color w:val="2F5496" w:themeColor="accent1" w:themeShade="BF"/>
           <w:sz w:val="22"/>
           <w:szCs w:val="22"/>
         </w:rPr>
-        <w:t xml:space="preserve">This Software Requirements document contains SMP client and server application development requirements and other requirements specific to customers contracting with Never Crash Software Services and vendors developing a software or hardware product or software subsystem for Never Crash Software Services.  </w:t>
-      </w:r>
-    </w:p>
-    <w:p>
-      <w:pPr>
+      </w:pPr>
+      <w:r>
         <w:rPr>
           <w:rFonts w:asciiTheme="majorHAnsi" w:hAnsiTheme="majorHAnsi" w:cstheme="majorHAnsi"/>
           <w:color w:val="2F5496" w:themeColor="accent1" w:themeShade="BF"/>
           <w:sz w:val="22"/>
           <w:szCs w:val="22"/>
         </w:rPr>
-      </w:pPr>
+        <w:t>NOTE: This document contains software application development requirements and other requirements specific to customers contracting with Never Crash Software Services and vendors developing a software or hardware product or software subsystem for Never Crash Software Services.  This document is NOT intended to serve as a non-disclosure agreement, letter of intent, request for proposal or quotation, joint marketing agreement or purchase agreement.  These or other documents that may be required to define any business relationship or agreements between any vendor and Never Crash Software Services shall be executed separately as required.</w:t>
+      </w:r>
     </w:p>
     <w:p>
       <w:pPr>
@@ -5189,76 +5335,23 @@
           <w:szCs w:val="22"/>
         </w:rPr>
       </w:pPr>
-      <w:r>
-        <w:rPr>
-          <w:rFonts w:asciiTheme="majorHAnsi" w:hAnsiTheme="majorHAnsi" w:cstheme="majorHAnsi"/>
-          <w:color w:val="2F5496" w:themeColor="accent1" w:themeShade="BF"/>
-          <w:sz w:val="22"/>
+    </w:p>
+    <w:p>
+      <w:pPr>
+        <w:pStyle w:val="BodyText"/>
+        <w:rPr>
+          <w:rFonts w:asciiTheme="majorHAnsi" w:hAnsiTheme="majorHAnsi" w:cstheme="majorHAnsi"/>
+          <w:color w:val="2F5496" w:themeColor="accent1" w:themeShade="BF"/>
           <w:szCs w:val="22"/>
         </w:rPr>
-        <w:t xml:space="preserve">NOTE: This document contains </w:t>
-      </w:r>
-      <w:r>
-        <w:rPr>
-          <w:rFonts w:asciiTheme="majorHAnsi" w:hAnsiTheme="majorHAnsi" w:cstheme="majorHAnsi"/>
-          <w:color w:val="2F5496" w:themeColor="accent1" w:themeShade="BF"/>
-          <w:sz w:val="22"/>
+      </w:pPr>
+      <w:r>
+        <w:rPr>
+          <w:rFonts w:asciiTheme="majorHAnsi" w:hAnsiTheme="majorHAnsi" w:cstheme="majorHAnsi"/>
+          <w:color w:val="2F5496" w:themeColor="accent1" w:themeShade="BF"/>
           <w:szCs w:val="22"/>
         </w:rPr>
-        <w:t xml:space="preserve">software </w:t>
-      </w:r>
-      <w:r>
-        <w:rPr>
-          <w:rFonts w:asciiTheme="majorHAnsi" w:hAnsiTheme="majorHAnsi" w:cstheme="majorHAnsi"/>
-          <w:color w:val="2F5496" w:themeColor="accent1" w:themeShade="BF"/>
-          <w:sz w:val="22"/>
-          <w:szCs w:val="22"/>
-        </w:rPr>
-        <w:t>application development requirements and other requirements specific to customers contracting with Never Crash Software Services and vendors developing a software or hardware product or software subsystem for Never Crash Software Services.  This document is NOT intended to serve as a non-disclosure agreement, letter of intent, request for proposal or quotation, joint marketing agreement or purchase agreement.  These or other documents that may be required to define any business relationship or agreements between any vendor and Never Crash Software Services shall be executed separately as required.</w:t>
-      </w:r>
-    </w:p>
-    <w:p>
-      <w:pPr>
-        <w:rPr>
-          <w:rFonts w:asciiTheme="majorHAnsi" w:hAnsiTheme="majorHAnsi" w:cstheme="majorHAnsi"/>
-          <w:color w:val="2F5496" w:themeColor="accent1" w:themeShade="BF"/>
-          <w:sz w:val="22"/>
-          <w:szCs w:val="22"/>
-        </w:rPr>
-      </w:pPr>
-    </w:p>
-    <w:p>
-      <w:pPr>
-        <w:pStyle w:val="BodyText"/>
-        <w:rPr>
-          <w:rFonts w:asciiTheme="majorHAnsi" w:hAnsiTheme="majorHAnsi" w:cstheme="majorHAnsi"/>
-          <w:color w:val="2F5496" w:themeColor="accent1" w:themeShade="BF"/>
-          <w:szCs w:val="22"/>
-        </w:rPr>
-      </w:pPr>
-      <w:r>
-        <w:rPr>
-          <w:rFonts w:asciiTheme="majorHAnsi" w:hAnsiTheme="majorHAnsi" w:cstheme="majorHAnsi"/>
-          <w:color w:val="2F5496" w:themeColor="accent1" w:themeShade="BF"/>
-          <w:szCs w:val="22"/>
-        </w:rPr>
-        <w:t xml:space="preserve">All licenses for this software application are owned by the </w:t>
-      </w:r>
-      <w:r>
-        <w:rPr>
-          <w:rFonts w:asciiTheme="majorHAnsi" w:hAnsiTheme="majorHAnsi" w:cstheme="majorHAnsi"/>
-          <w:color w:val="2F5496" w:themeColor="accent1" w:themeShade="BF"/>
-          <w:szCs w:val="22"/>
-        </w:rPr>
-        <w:t>principal</w:t>
-      </w:r>
-      <w:r>
-        <w:rPr>
-          <w:rFonts w:asciiTheme="majorHAnsi" w:hAnsiTheme="majorHAnsi" w:cstheme="majorHAnsi"/>
-          <w:color w:val="2F5496" w:themeColor="accent1" w:themeShade="BF"/>
-          <w:szCs w:val="22"/>
-        </w:rPr>
-        <w:t xml:space="preserve"> contracting agency, Reality Software.</w:t>
+        <w:t>All licenses for this software application are owned by the principal contracting agency, Reality Software.</w:t>
       </w:r>
     </w:p>
     <w:p>
@@ -5286,13 +5379,7 @@
         <w:rPr>
           <w:color w:val="2F5496" w:themeColor="accent1" w:themeShade="BF"/>
         </w:rPr>
-        <w:t>Requirement</w:t>
-      </w:r>
-      <w:r>
-        <w:rPr>
-          <w:color w:val="2F5496" w:themeColor="accent1" w:themeShade="BF"/>
-        </w:rPr>
-        <w:t>s</w:t>
+        <w:t>Requirements</w:t>
       </w:r>
       <w:bookmarkEnd w:id="10"/>
     </w:p>
@@ -5434,28 +5521,7 @@
           <w:rFonts w:asciiTheme="majorHAnsi" w:hAnsiTheme="majorHAnsi" w:cstheme="majorHAnsi"/>
           <w:color w:val="2F5496" w:themeColor="accent1" w:themeShade="BF"/>
         </w:rPr>
-        <w:t>Description:</w:t>
-      </w:r>
-      <w:r>
-        <w:rPr>
-          <w:rFonts w:asciiTheme="majorHAnsi" w:hAnsiTheme="majorHAnsi" w:cstheme="majorHAnsi"/>
-          <w:color w:val="2F5496" w:themeColor="accent1" w:themeShade="BF"/>
-        </w:rPr>
-        <w:t xml:space="preserve"> This feature allows the SMP server to start processing SMP client requests. The UI for this feature can be a command-line option in the case of a command-line UI (CLUI), or a clickable button</w:t>
-      </w:r>
-      <w:r>
-        <w:rPr>
-          <w:rFonts w:asciiTheme="majorHAnsi" w:hAnsiTheme="majorHAnsi" w:cstheme="majorHAnsi"/>
-          <w:color w:val="2F5496" w:themeColor="accent1" w:themeShade="BF"/>
-        </w:rPr>
-        <w:t>,</w:t>
-      </w:r>
-      <w:r>
-        <w:rPr>
-          <w:rFonts w:asciiTheme="majorHAnsi" w:hAnsiTheme="majorHAnsi" w:cstheme="majorHAnsi"/>
-          <w:color w:val="2F5496" w:themeColor="accent1" w:themeShade="BF"/>
-        </w:rPr>
-        <w:t xml:space="preserve"> in the case of a graphical user interface (GUI).</w:t>
+        <w:t>Description: This feature allows the SMP server to start processing SMP client requests. The UI for this feature can be a command-line option in the case of a command-line UI (CLUI), or a clickable button, in the case of a graphical user interface (GUI).</w:t>
       </w:r>
     </w:p>
     <w:p>
@@ -5485,70 +5551,7 @@
           <w:rFonts w:asciiTheme="majorHAnsi" w:hAnsiTheme="majorHAnsi" w:cstheme="majorHAnsi"/>
           <w:color w:val="2F5496" w:themeColor="accent1" w:themeShade="BF"/>
         </w:rPr>
-        <w:t>Security Issue:</w:t>
-      </w:r>
-      <w:r>
-        <w:rPr>
-          <w:rFonts w:asciiTheme="majorHAnsi" w:hAnsiTheme="majorHAnsi" w:cstheme="majorHAnsi"/>
-          <w:color w:val="2F5496" w:themeColor="accent1" w:themeShade="BF"/>
-        </w:rPr>
-        <w:t xml:space="preserve"> </w:t>
-      </w:r>
-      <w:r>
-        <w:rPr>
-          <w:rFonts w:asciiTheme="majorHAnsi" w:hAnsiTheme="majorHAnsi" w:cstheme="majorHAnsi"/>
-          <w:color w:val="2F5496" w:themeColor="accent1" w:themeShade="BF"/>
-        </w:rPr>
-        <w:t>Local (inside the network’s firewall) u</w:t>
-      </w:r>
-      <w:r>
-        <w:rPr>
-          <w:rFonts w:asciiTheme="majorHAnsi" w:hAnsiTheme="majorHAnsi" w:cstheme="majorHAnsi"/>
-          <w:color w:val="2F5496" w:themeColor="accent1" w:themeShade="BF"/>
-        </w:rPr>
-        <w:t xml:space="preserve">nauthorized accessed to </w:t>
-      </w:r>
-      <w:r>
-        <w:rPr>
-          <w:rFonts w:asciiTheme="majorHAnsi" w:hAnsiTheme="majorHAnsi" w:cstheme="majorHAnsi"/>
-          <w:color w:val="2F5496" w:themeColor="accent1" w:themeShade="BF"/>
-        </w:rPr>
-        <w:t xml:space="preserve">the </w:t>
-      </w:r>
-      <w:r>
-        <w:rPr>
-          <w:rFonts w:asciiTheme="majorHAnsi" w:hAnsiTheme="majorHAnsi" w:cstheme="majorHAnsi"/>
-          <w:color w:val="2F5496" w:themeColor="accent1" w:themeShade="BF"/>
-        </w:rPr>
-        <w:t>SMP</w:t>
-      </w:r>
-      <w:r>
-        <w:rPr>
-          <w:rFonts w:asciiTheme="majorHAnsi" w:hAnsiTheme="majorHAnsi" w:cstheme="majorHAnsi"/>
-          <w:color w:val="2F5496" w:themeColor="accent1" w:themeShade="BF"/>
-        </w:rPr>
-        <w:t xml:space="preserve"> server that’s hosting the SMP server application</w:t>
-      </w:r>
-      <w:r>
-        <w:rPr>
-          <w:rFonts w:asciiTheme="majorHAnsi" w:hAnsiTheme="majorHAnsi" w:cstheme="majorHAnsi"/>
-          <w:color w:val="2F5496" w:themeColor="accent1" w:themeShade="BF"/>
-        </w:rPr>
-        <w:t xml:space="preserve"> </w:t>
-      </w:r>
-      <w:r>
-        <w:rPr>
-          <w:rFonts w:asciiTheme="majorHAnsi" w:hAnsiTheme="majorHAnsi" w:cstheme="majorHAnsi"/>
-          <w:color w:val="2F5496" w:themeColor="accent1" w:themeShade="BF"/>
-        </w:rPr>
-        <w:t xml:space="preserve">allows the unauthorized actor to read, update, and delete SMP </w:t>
-      </w:r>
-      <w:r>
-        <w:rPr>
-          <w:rFonts w:asciiTheme="majorHAnsi" w:hAnsiTheme="majorHAnsi" w:cstheme="majorHAnsi"/>
-          <w:color w:val="2F5496" w:themeColor="accent1" w:themeShade="BF"/>
-        </w:rPr>
-        <w:t xml:space="preserve">messages. </w:t>
+        <w:t xml:space="preserve">Security Issue: Local (inside the network’s firewall) unauthorized accessed to the SMP server that’s hosting the SMP server application allows the unauthorized actor to read, update, and delete SMP messages. </w:t>
       </w:r>
     </w:p>
     <w:p>
@@ -5656,14 +5659,7 @@
           <w:rFonts w:asciiTheme="majorHAnsi" w:hAnsiTheme="majorHAnsi" w:cstheme="majorHAnsi"/>
           <w:color w:val="2F5496" w:themeColor="accent1" w:themeShade="BF"/>
         </w:rPr>
-        <w:t>Type:</w:t>
-      </w:r>
-      <w:r>
-        <w:rPr>
-          <w:rFonts w:asciiTheme="majorHAnsi" w:hAnsiTheme="majorHAnsi" w:cstheme="majorHAnsi"/>
-          <w:color w:val="2F5496" w:themeColor="accent1" w:themeShade="BF"/>
-        </w:rPr>
-        <w:t xml:space="preserve"> User Interface</w:t>
+        <w:t>Type: User Interface</w:t>
       </w:r>
     </w:p>
     <w:p>
@@ -5693,14 +5689,7 @@
           <w:rFonts w:asciiTheme="majorHAnsi" w:hAnsiTheme="majorHAnsi" w:cstheme="majorHAnsi"/>
           <w:color w:val="2F5496" w:themeColor="accent1" w:themeShade="BF"/>
         </w:rPr>
-        <w:t>Description:</w:t>
-      </w:r>
-      <w:r>
-        <w:rPr>
-          <w:rFonts w:asciiTheme="majorHAnsi" w:hAnsiTheme="majorHAnsi" w:cstheme="majorHAnsi"/>
-          <w:color w:val="2F5496" w:themeColor="accent1" w:themeShade="BF"/>
-        </w:rPr>
-        <w:t xml:space="preserve"> </w:t>
+        <w:t xml:space="preserve">Description: </w:t>
       </w:r>
       <w:bookmarkStart w:id="23" w:name="_Hlk132279029"/>
       <w:r>
@@ -5708,21 +5697,7 @@
           <w:rFonts w:asciiTheme="majorHAnsi" w:hAnsiTheme="majorHAnsi" w:cstheme="majorHAnsi"/>
           <w:color w:val="2F5496" w:themeColor="accent1" w:themeShade="BF"/>
         </w:rPr>
-        <w:t>Reads SMP message records from the SMP message file and display</w:t>
-      </w:r>
-      <w:r>
-        <w:rPr>
-          <w:rFonts w:asciiTheme="majorHAnsi" w:hAnsiTheme="majorHAnsi" w:cstheme="majorHAnsi"/>
-          <w:color w:val="2F5496" w:themeColor="accent1" w:themeShade="BF"/>
-        </w:rPr>
-        <w:t>s</w:t>
-      </w:r>
-      <w:r>
-        <w:rPr>
-          <w:rFonts w:asciiTheme="majorHAnsi" w:hAnsiTheme="majorHAnsi" w:cstheme="majorHAnsi"/>
-          <w:color w:val="2F5496" w:themeColor="accent1" w:themeShade="BF"/>
-        </w:rPr>
-        <w:t xml:space="preserve"> the</w:t>
+        <w:t>Reads SMP message records from the SMP message file and displays the</w:t>
       </w:r>
       <w:r>
         <w:rPr>
@@ -5736,21 +5711,7 @@
           <w:rFonts w:asciiTheme="majorHAnsi" w:hAnsiTheme="majorHAnsi" w:cstheme="majorHAnsi"/>
           <w:color w:val="2F5496" w:themeColor="accent1" w:themeShade="BF"/>
         </w:rPr>
-        <w:t xml:space="preserve"> </w:t>
-      </w:r>
-      <w:r>
-        <w:rPr>
-          <w:rFonts w:asciiTheme="majorHAnsi" w:hAnsiTheme="majorHAnsi" w:cstheme="majorHAnsi"/>
-          <w:color w:val="2F5496" w:themeColor="accent1" w:themeShade="BF"/>
-        </w:rPr>
-        <w:t xml:space="preserve">message priority, </w:t>
-      </w:r>
-      <w:r>
-        <w:rPr>
-          <w:rFonts w:asciiTheme="majorHAnsi" w:hAnsiTheme="majorHAnsi" w:cstheme="majorHAnsi"/>
-          <w:color w:val="2F5496" w:themeColor="accent1" w:themeShade="BF"/>
-        </w:rPr>
-        <w:t>message date</w:t>
+        <w:t xml:space="preserve"> message priority, message date</w:t>
       </w:r>
       <w:r>
         <w:rPr>
@@ -5764,70 +5725,7 @@
           <w:rFonts w:asciiTheme="majorHAnsi" w:hAnsiTheme="majorHAnsi" w:cstheme="majorHAnsi"/>
           <w:color w:val="2F5496" w:themeColor="accent1" w:themeShade="BF"/>
         </w:rPr>
-        <w:t>, and message content for each</w:t>
-      </w:r>
-      <w:r>
-        <w:rPr>
-          <w:rFonts w:asciiTheme="majorHAnsi" w:hAnsiTheme="majorHAnsi" w:cstheme="majorHAnsi"/>
-          <w:color w:val="2F5496" w:themeColor="accent1" w:themeShade="BF"/>
-        </w:rPr>
-        <w:t xml:space="preserve"> of the</w:t>
-      </w:r>
-      <w:r>
-        <w:rPr>
-          <w:rFonts w:asciiTheme="majorHAnsi" w:hAnsiTheme="majorHAnsi" w:cstheme="majorHAnsi"/>
-          <w:color w:val="2F5496" w:themeColor="accent1" w:themeShade="BF"/>
-        </w:rPr>
-        <w:t xml:space="preserve"> message</w:t>
-      </w:r>
-      <w:r>
-        <w:rPr>
-          <w:rFonts w:asciiTheme="majorHAnsi" w:hAnsiTheme="majorHAnsi" w:cstheme="majorHAnsi"/>
-          <w:color w:val="2F5496" w:themeColor="accent1" w:themeShade="BF"/>
-        </w:rPr>
-        <w:t>s</w:t>
-      </w:r>
-      <w:r>
-        <w:rPr>
-          <w:rFonts w:asciiTheme="majorHAnsi" w:hAnsiTheme="majorHAnsi" w:cstheme="majorHAnsi"/>
-          <w:color w:val="2F5496" w:themeColor="accent1" w:themeShade="BF"/>
-        </w:rPr>
-        <w:t xml:space="preserve"> in the file and </w:t>
-      </w:r>
-      <w:r>
-        <w:rPr>
-          <w:rFonts w:asciiTheme="majorHAnsi" w:hAnsiTheme="majorHAnsi" w:cstheme="majorHAnsi"/>
-          <w:color w:val="2F5496" w:themeColor="accent1" w:themeShade="BF"/>
-        </w:rPr>
-        <w:t xml:space="preserve">outputs </w:t>
-      </w:r>
-      <w:r>
-        <w:rPr>
-          <w:rFonts w:asciiTheme="majorHAnsi" w:hAnsiTheme="majorHAnsi" w:cstheme="majorHAnsi"/>
-          <w:color w:val="2F5496" w:themeColor="accent1" w:themeShade="BF"/>
-        </w:rPr>
-        <w:t>the messages.</w:t>
-      </w:r>
-      <w:r>
-        <w:rPr>
-          <w:rFonts w:asciiTheme="majorHAnsi" w:hAnsiTheme="majorHAnsi" w:cstheme="majorHAnsi"/>
-          <w:color w:val="2F5496" w:themeColor="accent1" w:themeShade="BF"/>
-        </w:rPr>
-        <w:t xml:space="preserve">  </w:t>
-      </w:r>
-      <w:r>
-        <w:rPr>
-          <w:rFonts w:asciiTheme="majorHAnsi" w:hAnsiTheme="majorHAnsi" w:cstheme="majorHAnsi"/>
-          <w:color w:val="2F5496" w:themeColor="accent1" w:themeShade="BF"/>
-        </w:rPr>
-        <w:t>The UI for this feature can be a command-line option in the case of a command-line UI (CLUI), or a clickable button in the case of a graphical user interface (GUI).</w:t>
-      </w:r>
-      <w:r>
-        <w:rPr>
-          <w:rFonts w:asciiTheme="majorHAnsi" w:hAnsiTheme="majorHAnsi" w:cstheme="majorHAnsi"/>
-          <w:color w:val="2F5496" w:themeColor="accent1" w:themeShade="BF"/>
-        </w:rPr>
-        <w:t xml:space="preserve"> </w:t>
+        <w:t xml:space="preserve">, and message content for each of the messages in the file and outputs the messages.  The UI for this feature can be a command-line option in the case of a command-line UI (CLUI), or a clickable button in the case of a graphical user interface (GUI). </w:t>
       </w:r>
       <w:bookmarkEnd w:id="23"/>
     </w:p>
@@ -5858,14 +5756,7 @@
           <w:rFonts w:asciiTheme="majorHAnsi" w:hAnsiTheme="majorHAnsi" w:cstheme="majorHAnsi"/>
           <w:color w:val="2F5496" w:themeColor="accent1" w:themeShade="BF"/>
         </w:rPr>
-        <w:t>Security Issue:</w:t>
-      </w:r>
-      <w:r>
-        <w:rPr>
-          <w:rFonts w:asciiTheme="majorHAnsi" w:hAnsiTheme="majorHAnsi" w:cstheme="majorHAnsi"/>
-          <w:color w:val="2F5496" w:themeColor="accent1" w:themeShade="BF"/>
-        </w:rPr>
-        <w:t xml:space="preserve"> </w:t>
+        <w:t xml:space="preserve">Security Issue: </w:t>
       </w:r>
       <w:bookmarkStart w:id="24" w:name="_Hlk132279076"/>
       <w:r>
@@ -6089,14 +5980,7 @@
           <w:rFonts w:asciiTheme="majorHAnsi" w:hAnsiTheme="majorHAnsi" w:cstheme="majorHAnsi"/>
           <w:color w:val="2F5496" w:themeColor="accent1" w:themeShade="BF"/>
         </w:rPr>
-        <w:t xml:space="preserve"> to a file associated with the message priority.</w:t>
-      </w:r>
-      <w:r>
-        <w:rPr>
-          <w:rFonts w:asciiTheme="majorHAnsi" w:hAnsiTheme="majorHAnsi" w:cstheme="majorHAnsi"/>
-          <w:color w:val="2F5496" w:themeColor="accent1" w:themeShade="BF"/>
-        </w:rPr>
-        <w:t xml:space="preserve"> </w:t>
+        <w:t xml:space="preserve"> to a file associated with the message priority. </w:t>
       </w:r>
     </w:p>
     <w:p>
@@ -6171,12 +6055,6 @@
           <w:color w:val="2F5496" w:themeColor="accent1" w:themeShade="BF"/>
         </w:rPr>
         <w:tab/>
-      </w:r>
-      <w:r>
-        <w:rPr>
-          <w:rFonts w:asciiTheme="majorHAnsi" w:hAnsiTheme="majorHAnsi" w:cstheme="majorHAnsi"/>
-          <w:color w:val="2F5496" w:themeColor="accent1" w:themeShade="BF"/>
-        </w:rPr>
         <w:t>The encryption method and the encryption key management is to be determined.</w:t>
       </w:r>
     </w:p>
@@ -6323,21 +6201,7 @@
           <w:rFonts w:asciiTheme="majorHAnsi" w:hAnsiTheme="majorHAnsi" w:cstheme="majorHAnsi"/>
           <w:color w:val="2F5496" w:themeColor="accent1" w:themeShade="BF"/>
         </w:rPr>
-        <w:t xml:space="preserve">Server receives an SMP GET message packet from a SMP Client </w:t>
-      </w:r>
-      <w:r>
-        <w:rPr>
-          <w:rFonts w:asciiTheme="majorHAnsi" w:hAnsiTheme="majorHAnsi" w:cstheme="majorHAnsi"/>
-          <w:color w:val="2F5496" w:themeColor="accent1" w:themeShade="BF"/>
-        </w:rPr>
-        <w:t>Consumer</w:t>
-      </w:r>
-      <w:r>
-        <w:rPr>
-          <w:rFonts w:asciiTheme="majorHAnsi" w:hAnsiTheme="majorHAnsi" w:cstheme="majorHAnsi"/>
-          <w:color w:val="2F5496" w:themeColor="accent1" w:themeShade="BF"/>
-        </w:rPr>
-        <w:t xml:space="preserve">. </w:t>
+        <w:t xml:space="preserve">Server receives an SMP GET message packet from a SMP Client Consumer. </w:t>
       </w:r>
       <w:r>
         <w:rPr>
@@ -6393,7 +6257,35 @@
           <w:rFonts w:asciiTheme="majorHAnsi" w:hAnsiTheme="majorHAnsi" w:cstheme="majorHAnsi"/>
           <w:color w:val="2F5496" w:themeColor="accent1" w:themeShade="BF"/>
         </w:rPr>
-        <w:t>a</w:t>
+        <w:t xml:space="preserve">a </w:t>
+      </w:r>
+      <w:r>
+        <w:rPr>
+          <w:rFonts w:asciiTheme="majorHAnsi" w:hAnsiTheme="majorHAnsi" w:cstheme="majorHAnsi"/>
+          <w:color w:val="2F5496" w:themeColor="accent1" w:themeShade="BF"/>
+        </w:rPr>
+        <w:t xml:space="preserve">message priority. </w:t>
+      </w:r>
+      <w:r>
+        <w:rPr>
+          <w:rFonts w:asciiTheme="majorHAnsi" w:hAnsiTheme="majorHAnsi" w:cstheme="majorHAnsi"/>
+          <w:color w:val="2F5496" w:themeColor="accent1" w:themeShade="BF"/>
+        </w:rPr>
+        <w:t>Based on the message priority, t</w:t>
+      </w:r>
+      <w:r>
+        <w:rPr>
+          <w:rFonts w:asciiTheme="majorHAnsi" w:hAnsiTheme="majorHAnsi" w:cstheme="majorHAnsi"/>
+          <w:color w:val="2F5496" w:themeColor="accent1" w:themeShade="BF"/>
+        </w:rPr>
+        <w:t>he server</w:t>
+      </w:r>
+      <w:r>
+        <w:rPr>
+          <w:rFonts w:asciiTheme="majorHAnsi" w:hAnsiTheme="majorHAnsi" w:cstheme="majorHAnsi"/>
+          <w:color w:val="2F5496" w:themeColor="accent1" w:themeShade="BF"/>
+        </w:rPr>
+        <w:t xml:space="preserve"> reads and consumes a SMP message from the appropriate file and</w:t>
       </w:r>
       <w:r>
         <w:rPr>
@@ -6407,42 +6299,7 @@
           <w:rFonts w:asciiTheme="majorHAnsi" w:hAnsiTheme="majorHAnsi" w:cstheme="majorHAnsi"/>
           <w:color w:val="2F5496" w:themeColor="accent1" w:themeShade="BF"/>
         </w:rPr>
-        <w:t xml:space="preserve">message priority. </w:t>
-      </w:r>
-      <w:r>
-        <w:rPr>
-          <w:rFonts w:asciiTheme="majorHAnsi" w:hAnsiTheme="majorHAnsi" w:cstheme="majorHAnsi"/>
-          <w:color w:val="2F5496" w:themeColor="accent1" w:themeShade="BF"/>
-        </w:rPr>
-        <w:t>Based on the message priority, t</w:t>
-      </w:r>
-      <w:r>
-        <w:rPr>
-          <w:rFonts w:asciiTheme="majorHAnsi" w:hAnsiTheme="majorHAnsi" w:cstheme="majorHAnsi"/>
-          <w:color w:val="2F5496" w:themeColor="accent1" w:themeShade="BF"/>
-        </w:rPr>
-        <w:t>he server</w:t>
-      </w:r>
-      <w:r>
-        <w:rPr>
-          <w:rFonts w:asciiTheme="majorHAnsi" w:hAnsiTheme="majorHAnsi" w:cstheme="majorHAnsi"/>
-          <w:color w:val="2F5496" w:themeColor="accent1" w:themeShade="BF"/>
-        </w:rPr>
-        <w:t xml:space="preserve"> reads and consumes a SMP message</w:t>
-      </w:r>
-      <w:r>
-        <w:rPr>
-          <w:rFonts w:asciiTheme="majorHAnsi" w:hAnsiTheme="majorHAnsi" w:cstheme="majorHAnsi"/>
-          <w:color w:val="2F5496" w:themeColor="accent1" w:themeShade="BF"/>
-        </w:rPr>
-        <w:t xml:space="preserve"> from the appropriate file</w:t>
-      </w:r>
-      <w:r>
-        <w:rPr>
-          <w:rFonts w:asciiTheme="majorHAnsi" w:hAnsiTheme="majorHAnsi" w:cstheme="majorHAnsi"/>
-          <w:color w:val="2F5496" w:themeColor="accent1" w:themeShade="BF"/>
-        </w:rPr>
-        <w:t xml:space="preserve"> and</w:t>
+        <w:t>sends a SMP</w:t>
       </w:r>
       <w:r>
         <w:rPr>
@@ -6456,7 +6313,7 @@
           <w:rFonts w:asciiTheme="majorHAnsi" w:hAnsiTheme="majorHAnsi" w:cstheme="majorHAnsi"/>
           <w:color w:val="2F5496" w:themeColor="accent1" w:themeShade="BF"/>
         </w:rPr>
-        <w:t>sends a SMP</w:t>
+        <w:t>message packet</w:t>
       </w:r>
       <w:r>
         <w:rPr>
@@ -6470,20 +6327,6 @@
           <w:rFonts w:asciiTheme="majorHAnsi" w:hAnsiTheme="majorHAnsi" w:cstheme="majorHAnsi"/>
           <w:color w:val="2F5496" w:themeColor="accent1" w:themeShade="BF"/>
         </w:rPr>
-        <w:t>message packet</w:t>
-      </w:r>
-      <w:r>
-        <w:rPr>
-          <w:rFonts w:asciiTheme="majorHAnsi" w:hAnsiTheme="majorHAnsi" w:cstheme="majorHAnsi"/>
-          <w:color w:val="2F5496" w:themeColor="accent1" w:themeShade="BF"/>
-        </w:rPr>
-        <w:t xml:space="preserve"> </w:t>
-      </w:r>
-      <w:r>
-        <w:rPr>
-          <w:rFonts w:asciiTheme="majorHAnsi" w:hAnsiTheme="majorHAnsi" w:cstheme="majorHAnsi"/>
-          <w:color w:val="2F5496" w:themeColor="accent1" w:themeShade="BF"/>
-        </w:rPr>
         <w:t>to the SMP Client Consumer</w:t>
       </w:r>
       <w:r>
@@ -6491,14 +6334,7 @@
           <w:rFonts w:asciiTheme="majorHAnsi" w:hAnsiTheme="majorHAnsi" w:cstheme="majorHAnsi"/>
           <w:color w:val="2F5496" w:themeColor="accent1" w:themeShade="BF"/>
         </w:rPr>
-        <w:t xml:space="preserve">. </w:t>
-      </w:r>
-      <w:r>
-        <w:rPr>
-          <w:rFonts w:asciiTheme="majorHAnsi" w:hAnsiTheme="majorHAnsi" w:cstheme="majorHAnsi"/>
-          <w:color w:val="2F5496" w:themeColor="accent1" w:themeShade="BF"/>
-        </w:rPr>
-        <w:t>The server deletes the record from the file after the client acknowledges that it has received message</w:t>
+        <w:t>. The server deletes the record from the file after the client acknowledges that it has received message</w:t>
       </w:r>
       <w:r>
         <w:rPr>
@@ -6550,18 +6386,12 @@
           <w:color w:val="2F5496" w:themeColor="accent1" w:themeShade="BF"/>
         </w:rPr>
         <w:tab/>
-      </w:r>
-      <w:r>
-        <w:rPr>
-          <w:rFonts w:asciiTheme="majorHAnsi" w:hAnsiTheme="majorHAnsi" w:cstheme="majorHAnsi"/>
-          <w:color w:val="2F5496" w:themeColor="accent1" w:themeShade="BF"/>
-        </w:rPr>
         <w:t>The encryption method and the encryption key management is to be determined.</w:t>
       </w:r>
     </w:p>
     <w:p>
       <w:pPr>
-        <w:pStyle w:val="BodyText"/>
+        <w:pStyle w:val="ListParagraph"/>
         <w:rPr>
           <w:rFonts w:asciiTheme="majorHAnsi" w:hAnsiTheme="majorHAnsi" w:cstheme="majorHAnsi"/>
           <w:color w:val="2F5496" w:themeColor="accent1" w:themeShade="BF"/>
@@ -6584,7 +6414,6 @@
           <w:color w:val="2F5496" w:themeColor="accent1" w:themeShade="BF"/>
         </w:rPr>
       </w:pPr>
-      <w:bookmarkStart w:id="27" w:name="_Toc190790582"/>
       <w:r>
         <w:rPr>
           <w:rFonts w:asciiTheme="majorHAnsi" w:hAnsiTheme="majorHAnsi" w:cstheme="majorHAnsi"/>
@@ -6601,9 +6430,8 @@
           <w:iCs/>
           <w:color w:val="2F5496" w:themeColor="accent1" w:themeShade="BF"/>
         </w:rPr>
-        <w:t>Requirement Name</w:t>
-      </w:r>
-      <w:bookmarkEnd w:id="27"/>
+        <w:t>Key Management</w:t>
+      </w:r>
     </w:p>
     <w:p>
       <w:pPr>
@@ -6624,6 +6452,28 @@
         </w:rPr>
         <w:t>Type:</w:t>
       </w:r>
+      <w:r>
+        <w:rPr>
+          <w:rFonts w:asciiTheme="majorHAnsi" w:hAnsiTheme="majorHAnsi" w:cstheme="majorHAnsi"/>
+          <w:color w:val="2F5496" w:themeColor="accent1" w:themeShade="BF"/>
+        </w:rPr>
+        <w:t xml:space="preserve"> </w:t>
+      </w:r>
+      <w:r>
+        <w:rPr>
+          <w:rFonts w:asciiTheme="majorHAnsi" w:hAnsiTheme="majorHAnsi" w:cstheme="majorHAnsi"/>
+          <w:color w:val="2F5496" w:themeColor="accent1" w:themeShade="BF"/>
+        </w:rPr>
+        <w:tab/>
+      </w:r>
+      <w:r>
+        <w:rPr>
+          <w:rFonts w:asciiTheme="majorHAnsi" w:hAnsiTheme="majorHAnsi" w:cstheme="majorHAnsi"/>
+          <w:color w:val="2F5496" w:themeColor="accent1" w:themeShade="BF"/>
+        </w:rPr>
+        <w:tab/>
+        <w:t>Security Feature</w:t>
+      </w:r>
     </w:p>
     <w:p>
       <w:pPr>
@@ -6654,16 +6504,59 @@
         </w:rPr>
         <w:t>Description:</w:t>
       </w:r>
+      <w:r>
+        <w:rPr>
+          <w:rFonts w:asciiTheme="majorHAnsi" w:hAnsiTheme="majorHAnsi" w:cstheme="majorHAnsi"/>
+          <w:color w:val="2F5496" w:themeColor="accent1" w:themeShade="BF"/>
+        </w:rPr>
+        <w:t xml:space="preserve"> Server receives a getKey message in place of the SMP version from the SMP Client Consumer or Producer. The server responds with the public key from the public private key pair generated when the server started. This public key will be used by the consumer or producer for message, userID, and password encryption.</w:t>
+      </w:r>
     </w:p>
     <w:p>
       <w:pPr>
         <w:pStyle w:val="BodyText"/>
-        <w:ind w:left="360"/>
-        <w:rPr>
-          <w:rFonts w:asciiTheme="majorHAnsi" w:hAnsiTheme="majorHAnsi" w:cstheme="majorHAnsi"/>
-          <w:color w:val="2F5496" w:themeColor="accent1" w:themeShade="BF"/>
-        </w:rPr>
-      </w:pPr>
+        <w:rPr>
+          <w:rFonts w:asciiTheme="majorHAnsi" w:hAnsiTheme="majorHAnsi" w:cstheme="majorHAnsi"/>
+          <w:color w:val="2F5496" w:themeColor="accent1" w:themeShade="BF"/>
+        </w:rPr>
+      </w:pPr>
+    </w:p>
+    <w:p>
+      <w:pPr>
+        <w:pStyle w:val="Heading3"/>
+        <w:numPr>
+          <w:ilvl w:val="2"/>
+          <w:numId w:val="2"/>
+        </w:numPr>
+        <w:tabs>
+          <w:tab w:val="num" w:pos="720"/>
+        </w:tabs>
+        <w:ind w:left="720" w:hanging="720"/>
+        <w:rPr>
+          <w:rFonts w:asciiTheme="majorHAnsi" w:hAnsiTheme="majorHAnsi" w:cstheme="majorHAnsi"/>
+          <w:color w:val="2F5496" w:themeColor="accent1" w:themeShade="BF"/>
+        </w:rPr>
+      </w:pPr>
+      <w:bookmarkStart w:id="27" w:name="_Toc190790582"/>
+      <w:r>
+        <w:rPr>
+          <w:rFonts w:asciiTheme="majorHAnsi" w:hAnsiTheme="majorHAnsi" w:cstheme="majorHAnsi"/>
+          <w:color w:val="2F5496" w:themeColor="accent1" w:themeShade="BF"/>
+        </w:rPr>
+        <w:t xml:space="preserve">Requirement 5: </w:t>
+      </w:r>
+      <w:bookmarkEnd w:id="27"/>
+      <w:r>
+        <w:rPr>
+          <w:rFonts w:asciiTheme="majorHAnsi" w:hAnsiTheme="majorHAnsi" w:cstheme="majorHAnsi"/>
+          <w:b w:val="0"/>
+          <w:bCs/>
+          <w:i/>
+          <w:iCs/>
+          <w:color w:val="2F5496" w:themeColor="accent1" w:themeShade="BF"/>
+        </w:rPr>
+        <w:t>Write SMP USER REGISTRATION Credentials to File</w:t>
+      </w:r>
     </w:p>
     <w:p>
       <w:pPr>
@@ -6682,7 +6575,117 @@
           <w:rFonts w:asciiTheme="majorHAnsi" w:hAnsiTheme="majorHAnsi" w:cstheme="majorHAnsi"/>
           <w:color w:val="2F5496" w:themeColor="accent1" w:themeShade="BF"/>
         </w:rPr>
+        <w:t>Type:</w:t>
+      </w:r>
+      <w:r>
+        <w:rPr>
+          <w:rFonts w:asciiTheme="majorHAnsi" w:hAnsiTheme="majorHAnsi" w:cstheme="majorHAnsi"/>
+          <w:color w:val="2F5496" w:themeColor="accent1" w:themeShade="BF"/>
+        </w:rPr>
+        <w:t xml:space="preserve"> </w:t>
+      </w:r>
+      <w:r>
+        <w:rPr>
+          <w:rFonts w:asciiTheme="majorHAnsi" w:hAnsiTheme="majorHAnsi" w:cstheme="majorHAnsi"/>
+          <w:color w:val="2F5496" w:themeColor="accent1" w:themeShade="BF"/>
+        </w:rPr>
+        <w:tab/>
+      </w:r>
+      <w:r>
+        <w:rPr>
+          <w:rFonts w:asciiTheme="majorHAnsi" w:hAnsiTheme="majorHAnsi" w:cstheme="majorHAnsi"/>
+          <w:color w:val="2F5496" w:themeColor="accent1" w:themeShade="BF"/>
+        </w:rPr>
+        <w:tab/>
+        <w:t>Security Feature</w:t>
+      </w:r>
+    </w:p>
+    <w:p>
+      <w:pPr>
+        <w:pStyle w:val="BodyText"/>
+        <w:ind w:left="720"/>
+        <w:rPr>
+          <w:rFonts w:asciiTheme="majorHAnsi" w:hAnsiTheme="majorHAnsi" w:cstheme="majorHAnsi"/>
+          <w:color w:val="2F5496" w:themeColor="accent1" w:themeShade="BF"/>
+        </w:rPr>
+      </w:pPr>
+    </w:p>
+    <w:p>
+      <w:pPr>
+        <w:pStyle w:val="BodyText"/>
+        <w:numPr>
+          <w:ilvl w:val="0"/>
+          <w:numId w:val="3"/>
+        </w:numPr>
+        <w:rPr>
+          <w:rFonts w:asciiTheme="majorHAnsi" w:hAnsiTheme="majorHAnsi" w:cstheme="majorHAnsi"/>
+          <w:color w:val="2F5496" w:themeColor="accent1" w:themeShade="BF"/>
+        </w:rPr>
+      </w:pPr>
+      <w:r>
+        <w:rPr>
+          <w:rFonts w:asciiTheme="majorHAnsi" w:hAnsiTheme="majorHAnsi" w:cstheme="majorHAnsi"/>
+          <w:color w:val="2F5496" w:themeColor="accent1" w:themeShade="BF"/>
+        </w:rPr>
+        <w:t>Description:</w:t>
+      </w:r>
+      <w:r>
+        <w:rPr>
+          <w:rFonts w:asciiTheme="majorHAnsi" w:hAnsiTheme="majorHAnsi" w:cstheme="majorHAnsi"/>
+          <w:color w:val="2F5496" w:themeColor="accent1" w:themeShade="BF"/>
+        </w:rPr>
+        <w:t xml:space="preserve"> Server receives an SMP RegisterUser message packet from a SMP Client Register. The SMP RegisterUser packet consists of the SMP version, encrypted userID and password, and a date/time. Based on the existing users, the server reads and decrypts the userID and stores the userID and encrypted password to a Users.txt file. If the user already exists, the server sends a response for the client to acknowledge.</w:t>
+      </w:r>
+    </w:p>
+    <w:p>
+      <w:pPr>
+        <w:pStyle w:val="BodyText"/>
+        <w:ind w:left="360"/>
+        <w:rPr>
+          <w:rFonts w:asciiTheme="majorHAnsi" w:hAnsiTheme="majorHAnsi" w:cstheme="majorHAnsi"/>
+          <w:color w:val="2F5496" w:themeColor="accent1" w:themeShade="BF"/>
+        </w:rPr>
+      </w:pPr>
+    </w:p>
+    <w:p>
+      <w:pPr>
+        <w:pStyle w:val="BodyText"/>
+        <w:numPr>
+          <w:ilvl w:val="0"/>
+          <w:numId w:val="3"/>
+        </w:numPr>
+        <w:rPr>
+          <w:rFonts w:asciiTheme="majorHAnsi" w:hAnsiTheme="majorHAnsi" w:cstheme="majorHAnsi"/>
+          <w:color w:val="2F5496" w:themeColor="accent1" w:themeShade="BF"/>
+        </w:rPr>
+      </w:pPr>
+      <w:r>
+        <w:rPr>
+          <w:rFonts w:asciiTheme="majorHAnsi" w:hAnsiTheme="majorHAnsi" w:cstheme="majorHAnsi"/>
+          <w:color w:val="2F5496" w:themeColor="accent1" w:themeShade="BF"/>
+        </w:rPr>
         <w:t>Security Issue:</w:t>
+      </w:r>
+      <w:r>
+        <w:rPr>
+          <w:rFonts w:asciiTheme="majorHAnsi" w:hAnsiTheme="majorHAnsi" w:cstheme="majorHAnsi"/>
+          <w:color w:val="2F5496" w:themeColor="accent1" w:themeShade="BF"/>
+        </w:rPr>
+        <w:t xml:space="preserve"> </w:t>
+      </w:r>
+      <w:r>
+        <w:rPr>
+          <w:rFonts w:asciiTheme="majorHAnsi" w:hAnsiTheme="majorHAnsi" w:cstheme="majorHAnsi"/>
+          <w:color w:val="2F5496" w:themeColor="accent1" w:themeShade="BF"/>
+        </w:rPr>
+        <w:t>Administrators</w:t>
+      </w:r>
+      <w:r>
+        <w:rPr>
+          <w:rFonts w:asciiTheme="majorHAnsi" w:hAnsiTheme="majorHAnsi" w:cstheme="majorHAnsi"/>
+          <w:color w:val="2F5496" w:themeColor="accent1" w:themeShade="BF"/>
+        </w:rPr>
+        <w:t xml:space="preserve"> need a way to change user passwords.</w:t>
       </w:r>
     </w:p>
     <w:p>
@@ -6738,21 +6741,7 @@
           <w:rFonts w:asciiTheme="majorHAnsi" w:hAnsiTheme="majorHAnsi" w:cstheme="majorHAnsi"/>
           <w:color w:val="2F5496" w:themeColor="accent1" w:themeShade="BF"/>
         </w:rPr>
-        <w:t xml:space="preserve">Requirement </w:t>
-      </w:r>
-      <w:r>
-        <w:rPr>
-          <w:rFonts w:asciiTheme="majorHAnsi" w:hAnsiTheme="majorHAnsi" w:cstheme="majorHAnsi"/>
-          <w:color w:val="2F5496" w:themeColor="accent1" w:themeShade="BF"/>
-        </w:rPr>
-        <w:t>1</w:t>
-      </w:r>
-      <w:r>
-        <w:rPr>
-          <w:rFonts w:asciiTheme="majorHAnsi" w:hAnsiTheme="majorHAnsi" w:cstheme="majorHAnsi"/>
-          <w:color w:val="2F5496" w:themeColor="accent1" w:themeShade="BF"/>
-        </w:rPr>
-        <w:t xml:space="preserve">: </w:t>
+        <w:t xml:space="preserve">Requirement 1: </w:t>
       </w:r>
       <w:r>
         <w:rPr>
@@ -6784,14 +6773,7 @@
           <w:rFonts w:asciiTheme="majorHAnsi" w:hAnsiTheme="majorHAnsi" w:cstheme="majorHAnsi"/>
           <w:color w:val="2F5496" w:themeColor="accent1" w:themeShade="BF"/>
         </w:rPr>
-        <w:t>Type:</w:t>
-      </w:r>
-      <w:r>
-        <w:rPr>
-          <w:rFonts w:asciiTheme="majorHAnsi" w:hAnsiTheme="majorHAnsi" w:cstheme="majorHAnsi"/>
-          <w:color w:val="2F5496" w:themeColor="accent1" w:themeShade="BF"/>
-        </w:rPr>
-        <w:t xml:space="preserve"> User Interface</w:t>
+        <w:t>Type: User Interface</w:t>
       </w:r>
     </w:p>
     <w:p>
@@ -6821,50 +6803,7 @@
           <w:rFonts w:asciiTheme="majorHAnsi" w:hAnsiTheme="majorHAnsi" w:cstheme="majorHAnsi"/>
           <w:color w:val="2F5496" w:themeColor="accent1" w:themeShade="BF"/>
         </w:rPr>
-        <w:lastRenderedPageBreak/>
-        <w:t>Description:</w:t>
-      </w:r>
-      <w:r>
-        <w:rPr>
-          <w:rFonts w:asciiTheme="majorHAnsi" w:hAnsiTheme="majorHAnsi" w:cstheme="majorHAnsi"/>
-          <w:color w:val="2F5496" w:themeColor="accent1" w:themeShade="BF"/>
-        </w:rPr>
-        <w:t xml:space="preserve"> </w:t>
-      </w:r>
-      <w:r>
-        <w:rPr>
-          <w:rFonts w:asciiTheme="majorHAnsi" w:hAnsiTheme="majorHAnsi" w:cstheme="majorHAnsi"/>
-          <w:color w:val="2F5496" w:themeColor="accent1" w:themeShade="BF"/>
-        </w:rPr>
-        <w:t xml:space="preserve"> The SMP Message Producer client program is designed to send an SMP PUT request to the server. </w:t>
-      </w:r>
-      <w:r>
-        <w:rPr>
-          <w:rFonts w:asciiTheme="majorHAnsi" w:hAnsiTheme="majorHAnsi" w:cstheme="majorHAnsi"/>
-          <w:color w:val="2F5496" w:themeColor="accent1" w:themeShade="BF"/>
-        </w:rPr>
-        <w:t>This feature allows a user to send an SMP message to the server</w:t>
-      </w:r>
-      <w:r>
-        <w:rPr>
-          <w:rFonts w:asciiTheme="majorHAnsi" w:hAnsiTheme="majorHAnsi" w:cstheme="majorHAnsi"/>
-          <w:color w:val="2F5496" w:themeColor="accent1" w:themeShade="BF"/>
-        </w:rPr>
-        <w:t>.</w:t>
-      </w:r>
-      <w:r>
-        <w:rPr>
-          <w:rFonts w:asciiTheme="majorHAnsi" w:hAnsiTheme="majorHAnsi" w:cstheme="majorHAnsi"/>
-          <w:color w:val="2F5496" w:themeColor="accent1" w:themeShade="BF"/>
-        </w:rPr>
-        <w:t xml:space="preserve"> </w:t>
-      </w:r>
-      <w:r>
-        <w:rPr>
-          <w:rFonts w:asciiTheme="majorHAnsi" w:hAnsiTheme="majorHAnsi" w:cstheme="majorHAnsi"/>
-          <w:color w:val="2F5496" w:themeColor="accent1" w:themeShade="BF"/>
-        </w:rPr>
-        <w:t xml:space="preserve">The message sent to the server consists of the </w:t>
+        <w:t xml:space="preserve">Description:  The SMP Message Producer client program is designed to send an SMP PUT request to the server. This feature allows a user to send an SMP message to the server. The message sent to the server consists of the </w:t>
       </w:r>
       <w:r>
         <w:rPr>
@@ -6878,21 +6817,7 @@
           <w:rFonts w:asciiTheme="majorHAnsi" w:hAnsiTheme="majorHAnsi" w:cstheme="majorHAnsi"/>
           <w:color w:val="2F5496" w:themeColor="accent1" w:themeShade="BF"/>
         </w:rPr>
-        <w:t xml:space="preserve"> </w:t>
-      </w:r>
-      <w:r>
-        <w:rPr>
-          <w:rFonts w:asciiTheme="majorHAnsi" w:hAnsiTheme="majorHAnsi" w:cstheme="majorHAnsi"/>
-          <w:color w:val="2F5496" w:themeColor="accent1" w:themeShade="BF"/>
-        </w:rPr>
-        <w:t xml:space="preserve">message priority, </w:t>
-      </w:r>
-      <w:r>
-        <w:rPr>
-          <w:rFonts w:asciiTheme="majorHAnsi" w:hAnsiTheme="majorHAnsi" w:cstheme="majorHAnsi"/>
-          <w:color w:val="2F5496" w:themeColor="accent1" w:themeShade="BF"/>
-        </w:rPr>
-        <w:t>message date</w:t>
+        <w:t xml:space="preserve"> message priority, message date</w:t>
       </w:r>
       <w:r>
         <w:rPr>
@@ -6920,14 +6845,7 @@
           <w:rFonts w:asciiTheme="majorHAnsi" w:hAnsiTheme="majorHAnsi" w:cstheme="majorHAnsi"/>
           <w:color w:val="2F5496" w:themeColor="accent1" w:themeShade="BF"/>
         </w:rPr>
-        <w:t xml:space="preserve"> message. </w:t>
-      </w:r>
-      <w:r>
-        <w:rPr>
-          <w:rFonts w:asciiTheme="majorHAnsi" w:hAnsiTheme="majorHAnsi" w:cstheme="majorHAnsi"/>
-          <w:color w:val="2F5496" w:themeColor="accent1" w:themeShade="BF"/>
-        </w:rPr>
-        <w:t>The UI for this feature can be a command-line option in the case of a command-line UI (CLUI), or a clickable button in the case of a graphical user interface (GUI).</w:t>
+        <w:t xml:space="preserve"> message. The UI for this feature can be a command-line option in the case of a command-line UI (CLUI), or a clickable button in the case of a graphical user interface (GUI).</w:t>
       </w:r>
     </w:p>
     <w:p>
@@ -6957,21 +6875,7 @@
           <w:rFonts w:asciiTheme="majorHAnsi" w:hAnsiTheme="majorHAnsi" w:cstheme="majorHAnsi"/>
           <w:color w:val="2F5496" w:themeColor="accent1" w:themeShade="BF"/>
         </w:rPr>
-        <w:t>Security Issue:</w:t>
-      </w:r>
-      <w:r>
-        <w:rPr>
-          <w:rFonts w:asciiTheme="majorHAnsi" w:hAnsiTheme="majorHAnsi" w:cstheme="majorHAnsi"/>
-          <w:color w:val="2F5496" w:themeColor="accent1" w:themeShade="BF"/>
-        </w:rPr>
-        <w:t xml:space="preserve"> </w:t>
-      </w:r>
-      <w:r>
-        <w:rPr>
-          <w:rFonts w:asciiTheme="majorHAnsi" w:hAnsiTheme="majorHAnsi" w:cstheme="majorHAnsi"/>
-          <w:color w:val="2F5496" w:themeColor="accent1" w:themeShade="BF"/>
-        </w:rPr>
-        <w:t>If unencrypted, the message content can be read by a network packet analyzer (packet sniffer). It’s recommended that the message content is encrypted.</w:t>
+        <w:t>Security Issue: If unencrypted, the message content can be read by a network packet analyzer (packet sniffer). It’s recommended that the message content is encrypted.</w:t>
       </w:r>
     </w:p>
     <w:p>
@@ -7013,16 +6917,7 @@
     </w:p>
     <w:p>
       <w:pPr>
-        <w:pStyle w:val="BodyText"/>
-        <w:rPr>
-          <w:rFonts w:asciiTheme="majorHAnsi" w:hAnsiTheme="majorHAnsi" w:cstheme="majorHAnsi"/>
-          <w:color w:val="2F5496" w:themeColor="accent1" w:themeShade="BF"/>
-        </w:rPr>
-      </w:pPr>
-    </w:p>
-    <w:p>
-      <w:pPr>
-        <w:pStyle w:val="BodyText"/>
+        <w:pStyle w:val="ListParagraph"/>
         <w:rPr>
           <w:rFonts w:asciiTheme="majorHAnsi" w:hAnsiTheme="majorHAnsi" w:cstheme="majorHAnsi"/>
           <w:color w:val="2F5496" w:themeColor="accent1" w:themeShade="BF"/>
@@ -7041,9 +6936,6 @@
           <w:color w:val="2F5496" w:themeColor="accent1" w:themeShade="BF"/>
         </w:rPr>
       </w:pPr>
-      <w:bookmarkStart w:id="32" w:name="__RefHeading___Toc1118_20501597382"/>
-      <w:bookmarkStart w:id="33" w:name="_Toc190790585"/>
-      <w:bookmarkEnd w:id="32"/>
       <w:r>
         <w:rPr>
           <w:rFonts w:asciiTheme="majorHAnsi" w:hAnsiTheme="majorHAnsi" w:cstheme="majorHAnsi"/>
@@ -7056,7 +6948,7 @@
           <w:rFonts w:asciiTheme="majorHAnsi" w:hAnsiTheme="majorHAnsi" w:cstheme="majorHAnsi"/>
           <w:color w:val="2F5496" w:themeColor="accent1" w:themeShade="BF"/>
         </w:rPr>
-        <w:t>3</w:t>
+        <w:t>2</w:t>
       </w:r>
       <w:r>
         <w:rPr>
@@ -7074,9 +6966,8 @@
           <w:iCs/>
           <w:color w:val="2F5496" w:themeColor="accent1" w:themeShade="BF"/>
         </w:rPr>
-        <w:t>Requirement Name</w:t>
-      </w:r>
-      <w:bookmarkEnd w:id="33"/>
+        <w:t>Get Public Key and Write to File</w:t>
+      </w:r>
     </w:p>
     <w:p>
       <w:pPr>
@@ -7097,11 +6988,17 @@
         </w:rPr>
         <w:t>Type:</w:t>
       </w:r>
+      <w:r>
+        <w:rPr>
+          <w:rFonts w:asciiTheme="majorHAnsi" w:hAnsiTheme="majorHAnsi" w:cstheme="majorHAnsi"/>
+          <w:color w:val="2F5496" w:themeColor="accent1" w:themeShade="BF"/>
+        </w:rPr>
+        <w:t xml:space="preserve"> Security Feature</w:t>
+      </w:r>
     </w:p>
     <w:p>
       <w:pPr>
         <w:pStyle w:val="BodyText"/>
-        <w:ind w:left="720"/>
         <w:rPr>
           <w:rFonts w:asciiTheme="majorHAnsi" w:hAnsiTheme="majorHAnsi" w:cstheme="majorHAnsi"/>
           <w:color w:val="2F5496" w:themeColor="accent1" w:themeShade="BF"/>
@@ -7127,16 +7024,67 @@
         </w:rPr>
         <w:t>Description:</w:t>
       </w:r>
+      <w:r>
+        <w:rPr>
+          <w:rFonts w:asciiTheme="majorHAnsi" w:hAnsiTheme="majorHAnsi" w:cstheme="majorHAnsi"/>
+          <w:color w:val="2F5496" w:themeColor="accent1" w:themeShade="BF"/>
+        </w:rPr>
+        <w:t xml:space="preserve"> The Message Producer must be able to retrieve the public key from the SMP Message Server for secure communication. This key request is done by sending a getKey request to the SMP Message Server and processing the response packet containing the public key to write it to a file. This key will then be used to encrypt messages, userIDs, and Passwords before sending them in an SMP message packet.</w:t>
+      </w:r>
     </w:p>
     <w:p>
       <w:pPr>
         <w:pStyle w:val="BodyText"/>
-        <w:ind w:left="360"/>
-        <w:rPr>
-          <w:rFonts w:asciiTheme="majorHAnsi" w:hAnsiTheme="majorHAnsi" w:cstheme="majorHAnsi"/>
-          <w:color w:val="2F5496" w:themeColor="accent1" w:themeShade="BF"/>
-        </w:rPr>
-      </w:pPr>
+        <w:rPr>
+          <w:rFonts w:asciiTheme="majorHAnsi" w:hAnsiTheme="majorHAnsi" w:cstheme="majorHAnsi"/>
+          <w:color w:val="2F5496" w:themeColor="accent1" w:themeShade="BF"/>
+        </w:rPr>
+      </w:pPr>
+    </w:p>
+    <w:p>
+      <w:pPr>
+        <w:pStyle w:val="Heading3"/>
+        <w:numPr>
+          <w:ilvl w:val="2"/>
+          <w:numId w:val="2"/>
+        </w:numPr>
+        <w:rPr>
+          <w:rFonts w:asciiTheme="majorHAnsi" w:hAnsiTheme="majorHAnsi" w:cstheme="majorHAnsi"/>
+          <w:color w:val="2F5496" w:themeColor="accent1" w:themeShade="BF"/>
+        </w:rPr>
+      </w:pPr>
+      <w:r>
+        <w:rPr>
+          <w:rFonts w:asciiTheme="majorHAnsi" w:hAnsiTheme="majorHAnsi" w:cstheme="majorHAnsi"/>
+          <w:color w:val="2F5496" w:themeColor="accent1" w:themeShade="BF"/>
+        </w:rPr>
+        <w:t xml:space="preserve">Requirement </w:t>
+      </w:r>
+      <w:r>
+        <w:rPr>
+          <w:rFonts w:asciiTheme="majorHAnsi" w:hAnsiTheme="majorHAnsi" w:cstheme="majorHAnsi"/>
+          <w:color w:val="2F5496" w:themeColor="accent1" w:themeShade="BF"/>
+        </w:rPr>
+        <w:t>4</w:t>
+      </w:r>
+      <w:r>
+        <w:rPr>
+          <w:rFonts w:asciiTheme="majorHAnsi" w:hAnsiTheme="majorHAnsi" w:cstheme="majorHAnsi"/>
+          <w:color w:val="2F5496" w:themeColor="accent1" w:themeShade="BF"/>
+        </w:rPr>
+        <w:t xml:space="preserve">: </w:t>
+      </w:r>
+      <w:r>
+        <w:rPr>
+          <w:rFonts w:asciiTheme="majorHAnsi" w:hAnsiTheme="majorHAnsi" w:cstheme="majorHAnsi"/>
+          <w:b w:val="0"/>
+          <w:bCs/>
+          <w:i/>
+          <w:iCs/>
+          <w:color w:val="2F5496" w:themeColor="accent1" w:themeShade="BF"/>
+        </w:rPr>
+        <w:t>User Credentials</w:t>
+      </w:r>
     </w:p>
     <w:p>
       <w:pPr>
@@ -7155,8 +7103,330 @@
           <w:rFonts w:asciiTheme="majorHAnsi" w:hAnsiTheme="majorHAnsi" w:cstheme="majorHAnsi"/>
           <w:color w:val="2F5496" w:themeColor="accent1" w:themeShade="BF"/>
         </w:rPr>
-        <w:t>Security Issue:</w:t>
-      </w:r>
+        <w:t>Type:</w:t>
+      </w:r>
+      <w:r>
+        <w:rPr>
+          <w:rFonts w:asciiTheme="majorHAnsi" w:hAnsiTheme="majorHAnsi" w:cstheme="majorHAnsi"/>
+          <w:color w:val="2F5496" w:themeColor="accent1" w:themeShade="BF"/>
+        </w:rPr>
+        <w:t xml:space="preserve"> Security Feature</w:t>
+      </w:r>
+    </w:p>
+    <w:p>
+      <w:pPr>
+        <w:pStyle w:val="BodyText"/>
+        <w:rPr>
+          <w:rFonts w:asciiTheme="majorHAnsi" w:hAnsiTheme="majorHAnsi" w:cstheme="majorHAnsi"/>
+          <w:color w:val="2F5496" w:themeColor="accent1" w:themeShade="BF"/>
+        </w:rPr>
+      </w:pPr>
+    </w:p>
+    <w:p>
+      <w:pPr>
+        <w:pStyle w:val="BodyText"/>
+        <w:numPr>
+          <w:ilvl w:val="0"/>
+          <w:numId w:val="3"/>
+        </w:numPr>
+        <w:rPr>
+          <w:rFonts w:asciiTheme="majorHAnsi" w:hAnsiTheme="majorHAnsi" w:cstheme="majorHAnsi"/>
+          <w:color w:val="2F5496" w:themeColor="accent1" w:themeShade="BF"/>
+        </w:rPr>
+      </w:pPr>
+      <w:r>
+        <w:rPr>
+          <w:rFonts w:asciiTheme="majorHAnsi" w:hAnsiTheme="majorHAnsi" w:cstheme="majorHAnsi"/>
+          <w:color w:val="2F5496" w:themeColor="accent1" w:themeShade="BF"/>
+        </w:rPr>
+        <w:t xml:space="preserve">Description: The SMP Message Producer must be able to attach userIDs and Passwords to SMP message packets to ensure only intended recipients consume their message. </w:t>
+      </w:r>
+    </w:p>
+    <w:p>
+      <w:pPr>
+        <w:pStyle w:val="ListParagraph"/>
+        <w:rPr>
+          <w:rFonts w:asciiTheme="majorHAnsi" w:hAnsiTheme="majorHAnsi" w:cstheme="majorHAnsi"/>
+          <w:color w:val="2F5496" w:themeColor="accent1" w:themeShade="BF"/>
+        </w:rPr>
+      </w:pPr>
+    </w:p>
+    <w:p>
+      <w:pPr>
+        <w:pStyle w:val="BodyText"/>
+        <w:numPr>
+          <w:ilvl w:val="0"/>
+          <w:numId w:val="3"/>
+        </w:numPr>
+        <w:rPr>
+          <w:rFonts w:asciiTheme="majorHAnsi" w:hAnsiTheme="majorHAnsi" w:cstheme="majorHAnsi"/>
+          <w:color w:val="2F5496" w:themeColor="accent1" w:themeShade="BF"/>
+        </w:rPr>
+      </w:pPr>
+      <w:r>
+        <w:rPr>
+          <w:rFonts w:asciiTheme="majorHAnsi" w:hAnsiTheme="majorHAnsi" w:cstheme="majorHAnsi"/>
+          <w:color w:val="2F5496" w:themeColor="accent1" w:themeShade="BF"/>
+        </w:rPr>
+        <w:t>Security Issue: If unencrypted, credentials can be read by a network packet analyzer (packet sniffer). User credentials should be encrypted when transmitted to combat this issue.</w:t>
+      </w:r>
+    </w:p>
+    <w:p>
+      <w:pPr>
+        <w:pStyle w:val="BodyText"/>
+        <w:rPr>
+          <w:rFonts w:asciiTheme="majorHAnsi" w:hAnsiTheme="majorHAnsi" w:cstheme="majorHAnsi"/>
+          <w:color w:val="2F5496" w:themeColor="accent1" w:themeShade="BF"/>
+        </w:rPr>
+      </w:pPr>
+    </w:p>
+    <w:p>
+      <w:pPr>
+        <w:pStyle w:val="Heading3"/>
+        <w:numPr>
+          <w:ilvl w:val="2"/>
+          <w:numId w:val="2"/>
+        </w:numPr>
+        <w:rPr>
+          <w:rFonts w:asciiTheme="majorHAnsi" w:hAnsiTheme="majorHAnsi" w:cstheme="majorHAnsi"/>
+          <w:color w:val="2F5496" w:themeColor="accent1" w:themeShade="BF"/>
+        </w:rPr>
+      </w:pPr>
+      <w:r>
+        <w:rPr>
+          <w:rFonts w:asciiTheme="majorHAnsi" w:hAnsiTheme="majorHAnsi" w:cstheme="majorHAnsi"/>
+          <w:color w:val="2F5496" w:themeColor="accent1" w:themeShade="BF"/>
+        </w:rPr>
+        <w:t xml:space="preserve">Requirement </w:t>
+      </w:r>
+      <w:r>
+        <w:rPr>
+          <w:rFonts w:asciiTheme="majorHAnsi" w:hAnsiTheme="majorHAnsi" w:cstheme="majorHAnsi"/>
+          <w:color w:val="2F5496" w:themeColor="accent1" w:themeShade="BF"/>
+        </w:rPr>
+        <w:t>3</w:t>
+      </w:r>
+      <w:r>
+        <w:rPr>
+          <w:rFonts w:asciiTheme="majorHAnsi" w:hAnsiTheme="majorHAnsi" w:cstheme="majorHAnsi"/>
+          <w:color w:val="2F5496" w:themeColor="accent1" w:themeShade="BF"/>
+        </w:rPr>
+        <w:t xml:space="preserve">: </w:t>
+      </w:r>
+      <w:r>
+        <w:rPr>
+          <w:rFonts w:asciiTheme="majorHAnsi" w:hAnsiTheme="majorHAnsi" w:cstheme="majorHAnsi"/>
+          <w:b w:val="0"/>
+          <w:bCs/>
+          <w:i/>
+          <w:iCs/>
+          <w:color w:val="2F5496" w:themeColor="accent1" w:themeShade="BF"/>
+        </w:rPr>
+        <w:t>User Registration</w:t>
+      </w:r>
+    </w:p>
+    <w:p>
+      <w:pPr>
+        <w:pStyle w:val="BodyText"/>
+        <w:numPr>
+          <w:ilvl w:val="0"/>
+          <w:numId w:val="3"/>
+        </w:numPr>
+        <w:rPr>
+          <w:rFonts w:asciiTheme="majorHAnsi" w:hAnsiTheme="majorHAnsi" w:cstheme="majorHAnsi"/>
+          <w:color w:val="2F5496" w:themeColor="accent1" w:themeShade="BF"/>
+        </w:rPr>
+      </w:pPr>
+      <w:r>
+        <w:rPr>
+          <w:rFonts w:asciiTheme="majorHAnsi" w:hAnsiTheme="majorHAnsi" w:cstheme="majorHAnsi"/>
+          <w:color w:val="2F5496" w:themeColor="accent1" w:themeShade="BF"/>
+        </w:rPr>
+        <w:t>Type:</w:t>
+      </w:r>
+      <w:r>
+        <w:rPr>
+          <w:rFonts w:asciiTheme="majorHAnsi" w:hAnsiTheme="majorHAnsi" w:cstheme="majorHAnsi"/>
+          <w:color w:val="2F5496" w:themeColor="accent1" w:themeShade="BF"/>
+        </w:rPr>
+        <w:t xml:space="preserve"> Security Feature</w:t>
+      </w:r>
+    </w:p>
+    <w:p>
+      <w:pPr>
+        <w:pStyle w:val="BodyText"/>
+        <w:rPr>
+          <w:rFonts w:asciiTheme="majorHAnsi" w:hAnsiTheme="majorHAnsi" w:cstheme="majorHAnsi"/>
+          <w:color w:val="2F5496" w:themeColor="accent1" w:themeShade="BF"/>
+        </w:rPr>
+      </w:pPr>
+    </w:p>
+    <w:p>
+      <w:pPr>
+        <w:pStyle w:val="BodyText"/>
+        <w:numPr>
+          <w:ilvl w:val="0"/>
+          <w:numId w:val="3"/>
+        </w:numPr>
+        <w:rPr>
+          <w:rFonts w:asciiTheme="majorHAnsi" w:hAnsiTheme="majorHAnsi" w:cstheme="majorHAnsi"/>
+          <w:color w:val="2F5496" w:themeColor="accent1" w:themeShade="BF"/>
+        </w:rPr>
+      </w:pPr>
+      <w:r>
+        <w:rPr>
+          <w:rFonts w:asciiTheme="majorHAnsi" w:hAnsiTheme="majorHAnsi" w:cstheme="majorHAnsi"/>
+          <w:color w:val="2F5496" w:themeColor="accent1" w:themeShade="BF"/>
+        </w:rPr>
+        <w:t>Description:</w:t>
+      </w:r>
+      <w:r>
+        <w:rPr>
+          <w:rFonts w:asciiTheme="majorHAnsi" w:hAnsiTheme="majorHAnsi" w:cstheme="majorHAnsi"/>
+          <w:color w:val="2F5496" w:themeColor="accent1" w:themeShade="BF"/>
+        </w:rPr>
+        <w:t xml:space="preserve"> Users must be able to register User IDs and Passwords for authentication when producing or consuming a message. The User Registration form will be independent of the producer but can also be implemented to be shown as a button with implementation. This form will be designed to send SMP RegisterUser requests to the SMP Message server which will include a smpPacket that contains the encrypted userID and Password, as well as the date and time of sending the message for logging. This form must also be able to process response packets, so users are able to acknowledge registration status. </w:t>
+      </w:r>
+    </w:p>
+    <w:p>
+      <w:pPr>
+        <w:pStyle w:val="BodyText"/>
+        <w:rPr>
+          <w:rFonts w:asciiTheme="majorHAnsi" w:hAnsiTheme="majorHAnsi" w:cstheme="majorHAnsi"/>
+          <w:color w:val="2F5496" w:themeColor="accent1" w:themeShade="BF"/>
+        </w:rPr>
+      </w:pPr>
+    </w:p>
+    <w:p>
+      <w:pPr>
+        <w:pStyle w:val="Heading3"/>
+        <w:numPr>
+          <w:ilvl w:val="2"/>
+          <w:numId w:val="2"/>
+        </w:numPr>
+        <w:rPr>
+          <w:rFonts w:asciiTheme="majorHAnsi" w:hAnsiTheme="majorHAnsi" w:cstheme="majorHAnsi"/>
+          <w:color w:val="2F5496" w:themeColor="accent1" w:themeShade="BF"/>
+        </w:rPr>
+      </w:pPr>
+      <w:bookmarkStart w:id="32" w:name="__RefHeading___Toc1118_20501597382"/>
+      <w:bookmarkStart w:id="33" w:name="_Toc190790585"/>
+      <w:bookmarkEnd w:id="32"/>
+      <w:r>
+        <w:rPr>
+          <w:rFonts w:asciiTheme="majorHAnsi" w:hAnsiTheme="majorHAnsi" w:cstheme="majorHAnsi"/>
+          <w:color w:val="2F5496" w:themeColor="accent1" w:themeShade="BF"/>
+        </w:rPr>
+        <w:t xml:space="preserve">Requirement </w:t>
+      </w:r>
+      <w:r>
+        <w:rPr>
+          <w:rFonts w:asciiTheme="majorHAnsi" w:hAnsiTheme="majorHAnsi" w:cstheme="majorHAnsi"/>
+          <w:color w:val="2F5496" w:themeColor="accent1" w:themeShade="BF"/>
+        </w:rPr>
+        <w:t>5</w:t>
+      </w:r>
+      <w:r>
+        <w:rPr>
+          <w:rFonts w:asciiTheme="majorHAnsi" w:hAnsiTheme="majorHAnsi" w:cstheme="majorHAnsi"/>
+          <w:color w:val="2F5496" w:themeColor="accent1" w:themeShade="BF"/>
+        </w:rPr>
+        <w:t xml:space="preserve">: </w:t>
+      </w:r>
+      <w:bookmarkEnd w:id="33"/>
+      <w:r>
+        <w:rPr>
+          <w:rFonts w:asciiTheme="majorHAnsi" w:hAnsiTheme="majorHAnsi" w:cstheme="majorHAnsi"/>
+          <w:b w:val="0"/>
+          <w:bCs/>
+          <w:color w:val="2F5496" w:themeColor="accent1" w:themeShade="BF"/>
+        </w:rPr>
+        <w:t xml:space="preserve">Message </w:t>
+      </w:r>
+      <w:r>
+        <w:rPr>
+          <w:rFonts w:asciiTheme="majorHAnsi" w:hAnsiTheme="majorHAnsi" w:cstheme="majorHAnsi"/>
+          <w:b w:val="0"/>
+          <w:bCs/>
+          <w:i/>
+          <w:iCs/>
+          <w:color w:val="2F5496" w:themeColor="accent1" w:themeShade="BF"/>
+        </w:rPr>
+        <w:t>Encryption</w:t>
+      </w:r>
+    </w:p>
+    <w:p>
+      <w:pPr>
+        <w:pStyle w:val="BodyText"/>
+        <w:numPr>
+          <w:ilvl w:val="0"/>
+          <w:numId w:val="3"/>
+        </w:numPr>
+        <w:rPr>
+          <w:rFonts w:asciiTheme="majorHAnsi" w:hAnsiTheme="majorHAnsi" w:cstheme="majorHAnsi"/>
+          <w:color w:val="2F5496" w:themeColor="accent1" w:themeShade="BF"/>
+        </w:rPr>
+      </w:pPr>
+      <w:r>
+        <w:rPr>
+          <w:rFonts w:asciiTheme="majorHAnsi" w:hAnsiTheme="majorHAnsi" w:cstheme="majorHAnsi"/>
+          <w:color w:val="2F5496" w:themeColor="accent1" w:themeShade="BF"/>
+        </w:rPr>
+        <w:t>Type:</w:t>
+      </w:r>
+      <w:r>
+        <w:rPr>
+          <w:rFonts w:asciiTheme="majorHAnsi" w:hAnsiTheme="majorHAnsi" w:cstheme="majorHAnsi"/>
+          <w:color w:val="2F5496" w:themeColor="accent1" w:themeShade="BF"/>
+        </w:rPr>
+        <w:t xml:space="preserve"> Security Feature</w:t>
+      </w:r>
+    </w:p>
+    <w:p>
+      <w:pPr>
+        <w:pStyle w:val="BodyText"/>
+        <w:ind w:left="720"/>
+        <w:rPr>
+          <w:rFonts w:asciiTheme="majorHAnsi" w:hAnsiTheme="majorHAnsi" w:cstheme="majorHAnsi"/>
+          <w:color w:val="2F5496" w:themeColor="accent1" w:themeShade="BF"/>
+        </w:rPr>
+      </w:pPr>
+    </w:p>
+    <w:p>
+      <w:pPr>
+        <w:pStyle w:val="BodyText"/>
+        <w:numPr>
+          <w:ilvl w:val="0"/>
+          <w:numId w:val="3"/>
+        </w:numPr>
+        <w:rPr>
+          <w:rFonts w:asciiTheme="majorHAnsi" w:hAnsiTheme="majorHAnsi" w:cstheme="majorHAnsi"/>
+          <w:color w:val="2F5496" w:themeColor="accent1" w:themeShade="BF"/>
+        </w:rPr>
+      </w:pPr>
+      <w:r>
+        <w:rPr>
+          <w:rFonts w:asciiTheme="majorHAnsi" w:hAnsiTheme="majorHAnsi" w:cstheme="majorHAnsi"/>
+          <w:color w:val="2F5496" w:themeColor="accent1" w:themeShade="BF"/>
+        </w:rPr>
+        <w:t>Description:</w:t>
+      </w:r>
+      <w:r>
+        <w:rPr>
+          <w:rFonts w:asciiTheme="majorHAnsi" w:hAnsiTheme="majorHAnsi" w:cstheme="majorHAnsi"/>
+          <w:color w:val="2F5496" w:themeColor="accent1" w:themeShade="BF"/>
+        </w:rPr>
+        <w:t xml:space="preserve"> The SMP Message Producer must encrypt messages, userIDs and Passwords with the public key obtained by sending a getKey request to the Message Server and writing the public key to a file. Once the packet with encrypted messages is sent, the appropriate fields will be decrypted by the server for authentication and to store the information. The client requests a new key for each request to ensure the public key remains up to date.</w:t>
+      </w:r>
+    </w:p>
+    <w:p>
+      <w:pPr>
+        <w:pStyle w:val="ListParagraph"/>
+        <w:rPr>
+          <w:rFonts w:asciiTheme="majorHAnsi" w:hAnsiTheme="majorHAnsi" w:cstheme="majorHAnsi"/>
+          <w:color w:val="2F5496" w:themeColor="accent1" w:themeShade="BF"/>
+        </w:rPr>
+      </w:pPr>
     </w:p>
     <w:p>
       <w:pPr>
@@ -7224,21 +7494,7 @@
           <w:rFonts w:asciiTheme="majorHAnsi" w:hAnsiTheme="majorHAnsi" w:cstheme="majorHAnsi"/>
           <w:color w:val="2F5496" w:themeColor="accent1" w:themeShade="BF"/>
         </w:rPr>
-        <w:t xml:space="preserve">Requirement </w:t>
-      </w:r>
-      <w:r>
-        <w:rPr>
-          <w:rFonts w:asciiTheme="majorHAnsi" w:hAnsiTheme="majorHAnsi" w:cstheme="majorHAnsi"/>
-          <w:color w:val="2F5496" w:themeColor="accent1" w:themeShade="BF"/>
-        </w:rPr>
-        <w:t>1</w:t>
-      </w:r>
-      <w:r>
-        <w:rPr>
-          <w:rFonts w:asciiTheme="majorHAnsi" w:hAnsiTheme="majorHAnsi" w:cstheme="majorHAnsi"/>
-          <w:color w:val="2F5496" w:themeColor="accent1" w:themeShade="BF"/>
-        </w:rPr>
-        <w:t xml:space="preserve">: </w:t>
+        <w:t xml:space="preserve">Requirement 1: </w:t>
       </w:r>
       <w:r>
         <w:rPr>
@@ -7300,14 +7556,7 @@
           <w:rFonts w:asciiTheme="majorHAnsi" w:hAnsiTheme="majorHAnsi" w:cstheme="majorHAnsi"/>
           <w:color w:val="2F5496" w:themeColor="accent1" w:themeShade="BF"/>
         </w:rPr>
-        <w:t xml:space="preserve">Description:  The SMP Message Consumer client program is designed to send an SMP GET request to the server to retrieve the next message. This feature allows a user to retrieve an SMP message from the server. </w:t>
-      </w:r>
-      <w:r>
-        <w:rPr>
-          <w:rFonts w:asciiTheme="majorHAnsi" w:hAnsiTheme="majorHAnsi" w:cstheme="majorHAnsi"/>
-          <w:color w:val="2F5496" w:themeColor="accent1" w:themeShade="BF"/>
-        </w:rPr>
-        <w:t xml:space="preserve">The message sent </w:t>
+        <w:t xml:space="preserve">Description:  The SMP Message Consumer client program is designed to send an SMP GET request to the server to retrieve the next message. This feature allows a user to retrieve an SMP message from the server. The message sent </w:t>
       </w:r>
       <w:r>
         <w:rPr>
@@ -7321,21 +7570,7 @@
           <w:rFonts w:asciiTheme="majorHAnsi" w:hAnsiTheme="majorHAnsi" w:cstheme="majorHAnsi"/>
           <w:color w:val="2F5496" w:themeColor="accent1" w:themeShade="BF"/>
         </w:rPr>
-        <w:t>back to the client consists of the message date</w:t>
-      </w:r>
-      <w:r>
-        <w:rPr>
-          <w:rFonts w:asciiTheme="majorHAnsi" w:hAnsiTheme="majorHAnsi" w:cstheme="majorHAnsi"/>
-          <w:color w:val="2F5496" w:themeColor="accent1" w:themeShade="BF"/>
-        </w:rPr>
-        <w:t xml:space="preserve"> </w:t>
-      </w:r>
-      <w:r>
-        <w:rPr>
-          <w:rFonts w:asciiTheme="majorHAnsi" w:hAnsiTheme="majorHAnsi" w:cstheme="majorHAnsi"/>
-          <w:color w:val="2F5496" w:themeColor="accent1" w:themeShade="BF"/>
-        </w:rPr>
-        <w:t xml:space="preserve">and the </w:t>
+        <w:t xml:space="preserve">back to the client consists of the message date and the </w:t>
       </w:r>
       <w:r>
         <w:rPr>
@@ -7379,14 +7614,7 @@
           <w:rFonts w:asciiTheme="majorHAnsi" w:hAnsiTheme="majorHAnsi" w:cstheme="majorHAnsi"/>
           <w:color w:val="2F5496" w:themeColor="accent1" w:themeShade="BF"/>
         </w:rPr>
-        <w:t>Security Issue: If unencrypted, the message content can be read by a network packet analyzer (packet sniffer). It’s recommended that the message content is encrypted.</w:t>
-      </w:r>
-      <w:r>
-        <w:rPr>
-          <w:rFonts w:asciiTheme="majorHAnsi" w:hAnsiTheme="majorHAnsi" w:cstheme="majorHAnsi"/>
-          <w:color w:val="2F5496" w:themeColor="accent1" w:themeShade="BF"/>
-        </w:rPr>
-        <w:t xml:space="preserve"> </w:t>
+        <w:t xml:space="preserve">Security Issue: If unencrypted, the message content can be read by a network packet analyzer (packet sniffer). It’s recommended that the message content is encrypted. </w:t>
       </w:r>
     </w:p>
     <w:p>
@@ -7437,30 +7665,16 @@
     </w:p>
     <w:p>
       <w:pPr>
-        <w:pStyle w:val="BodyText"/>
-        <w:rPr>
-          <w:rFonts w:asciiTheme="majorHAnsi" w:hAnsiTheme="majorHAnsi" w:cstheme="majorHAnsi"/>
-          <w:color w:val="2F5496" w:themeColor="accent1" w:themeShade="BF"/>
-        </w:rPr>
-      </w:pPr>
-    </w:p>
-    <w:p>
-      <w:pPr>
         <w:pStyle w:val="Heading3"/>
         <w:numPr>
           <w:ilvl w:val="2"/>
           <w:numId w:val="2"/>
         </w:numPr>
-        <w:tabs>
-          <w:tab w:val="num" w:pos="720"/>
-        </w:tabs>
-        <w:ind w:left="720" w:hanging="720"/>
-        <w:rPr>
-          <w:rFonts w:asciiTheme="majorHAnsi" w:hAnsiTheme="majorHAnsi" w:cstheme="majorHAnsi"/>
-          <w:color w:val="2F5496" w:themeColor="accent1" w:themeShade="BF"/>
-        </w:rPr>
-      </w:pPr>
-      <w:bookmarkStart w:id="37" w:name="_Toc190790588"/>
+        <w:rPr>
+          <w:rFonts w:asciiTheme="majorHAnsi" w:hAnsiTheme="majorHAnsi" w:cstheme="majorHAnsi"/>
+          <w:color w:val="2F5496" w:themeColor="accent1" w:themeShade="BF"/>
+        </w:rPr>
+      </w:pPr>
       <w:r>
         <w:rPr>
           <w:rFonts w:asciiTheme="majorHAnsi" w:hAnsiTheme="majorHAnsi" w:cstheme="majorHAnsi"/>
@@ -7473,7 +7687,7 @@
           <w:rFonts w:asciiTheme="majorHAnsi" w:hAnsiTheme="majorHAnsi" w:cstheme="majorHAnsi"/>
           <w:color w:val="2F5496" w:themeColor="accent1" w:themeShade="BF"/>
         </w:rPr>
-        <w:t>3</w:t>
+        <w:t>2</w:t>
       </w:r>
       <w:r>
         <w:rPr>
@@ -7491,9 +7705,8 @@
           <w:iCs/>
           <w:color w:val="2F5496" w:themeColor="accent1" w:themeShade="BF"/>
         </w:rPr>
-        <w:t>Requirement Name</w:t>
-      </w:r>
-      <w:bookmarkEnd w:id="37"/>
+        <w:t>Get Public Key and Write to File</w:t>
+      </w:r>
     </w:p>
     <w:p>
       <w:pPr>
@@ -7514,11 +7727,17 @@
         </w:rPr>
         <w:t>Type:</w:t>
       </w:r>
+      <w:r>
+        <w:rPr>
+          <w:rFonts w:asciiTheme="majorHAnsi" w:hAnsiTheme="majorHAnsi" w:cstheme="majorHAnsi"/>
+          <w:color w:val="2F5496" w:themeColor="accent1" w:themeShade="BF"/>
+        </w:rPr>
+        <w:t xml:space="preserve"> Security Feature</w:t>
+      </w:r>
     </w:p>
     <w:p>
       <w:pPr>
         <w:pStyle w:val="BodyText"/>
-        <w:ind w:left="720"/>
         <w:rPr>
           <w:rFonts w:asciiTheme="majorHAnsi" w:hAnsiTheme="majorHAnsi" w:cstheme="majorHAnsi"/>
           <w:color w:val="2F5496" w:themeColor="accent1" w:themeShade="BF"/>
@@ -7544,16 +7763,67 @@
         </w:rPr>
         <w:t>Description:</w:t>
       </w:r>
+      <w:r>
+        <w:rPr>
+          <w:rFonts w:asciiTheme="majorHAnsi" w:hAnsiTheme="majorHAnsi" w:cstheme="majorHAnsi"/>
+          <w:color w:val="2F5496" w:themeColor="accent1" w:themeShade="BF"/>
+        </w:rPr>
+        <w:t xml:space="preserve"> The Message Consumer must be able to retrieve the public key from the SMP Message Server for secure communication. This key request is done by sending a getKey request to the SMP Message Server and processing the response packet containing the public key to write it to a file. This key will then be used to encrypt the userID, and Password before sending them in an SMP message packet.</w:t>
+      </w:r>
     </w:p>
     <w:p>
       <w:pPr>
         <w:pStyle w:val="BodyText"/>
-        <w:ind w:left="360"/>
-        <w:rPr>
-          <w:rFonts w:asciiTheme="majorHAnsi" w:hAnsiTheme="majorHAnsi" w:cstheme="majorHAnsi"/>
-          <w:color w:val="2F5496" w:themeColor="accent1" w:themeShade="BF"/>
-        </w:rPr>
-      </w:pPr>
+        <w:rPr>
+          <w:rFonts w:asciiTheme="majorHAnsi" w:hAnsiTheme="majorHAnsi" w:cstheme="majorHAnsi"/>
+          <w:color w:val="2F5496" w:themeColor="accent1" w:themeShade="BF"/>
+        </w:rPr>
+      </w:pPr>
+    </w:p>
+    <w:p>
+      <w:pPr>
+        <w:pStyle w:val="Heading3"/>
+        <w:numPr>
+          <w:ilvl w:val="2"/>
+          <w:numId w:val="2"/>
+        </w:numPr>
+        <w:rPr>
+          <w:rFonts w:asciiTheme="majorHAnsi" w:hAnsiTheme="majorHAnsi" w:cstheme="majorHAnsi"/>
+          <w:color w:val="2F5496" w:themeColor="accent1" w:themeShade="BF"/>
+        </w:rPr>
+      </w:pPr>
+      <w:r>
+        <w:rPr>
+          <w:rFonts w:asciiTheme="majorHAnsi" w:hAnsiTheme="majorHAnsi" w:cstheme="majorHAnsi"/>
+          <w:color w:val="2F5496" w:themeColor="accent1" w:themeShade="BF"/>
+        </w:rPr>
+        <w:t xml:space="preserve">Requirement </w:t>
+      </w:r>
+      <w:r>
+        <w:rPr>
+          <w:rFonts w:asciiTheme="majorHAnsi" w:hAnsiTheme="majorHAnsi" w:cstheme="majorHAnsi"/>
+          <w:color w:val="2F5496" w:themeColor="accent1" w:themeShade="BF"/>
+        </w:rPr>
+        <w:t>3</w:t>
+      </w:r>
+      <w:r>
+        <w:rPr>
+          <w:rFonts w:asciiTheme="majorHAnsi" w:hAnsiTheme="majorHAnsi" w:cstheme="majorHAnsi"/>
+          <w:color w:val="2F5496" w:themeColor="accent1" w:themeShade="BF"/>
+        </w:rPr>
+        <w:t xml:space="preserve">: </w:t>
+      </w:r>
+      <w:r>
+        <w:rPr>
+          <w:rFonts w:asciiTheme="majorHAnsi" w:hAnsiTheme="majorHAnsi" w:cstheme="majorHAnsi"/>
+          <w:b w:val="0"/>
+          <w:bCs/>
+          <w:i/>
+          <w:iCs/>
+          <w:color w:val="2F5496" w:themeColor="accent1" w:themeShade="BF"/>
+        </w:rPr>
+        <w:t>User Credentials</w:t>
+      </w:r>
     </w:p>
     <w:p>
       <w:pPr>
@@ -7572,7 +7842,14 @@
           <w:rFonts w:asciiTheme="majorHAnsi" w:hAnsiTheme="majorHAnsi" w:cstheme="majorHAnsi"/>
           <w:color w:val="2F5496" w:themeColor="accent1" w:themeShade="BF"/>
         </w:rPr>
-        <w:t>Security Issue:</w:t>
+        <w:t>Type:</w:t>
+      </w:r>
+      <w:r>
+        <w:rPr>
+          <w:rFonts w:asciiTheme="majorHAnsi" w:hAnsiTheme="majorHAnsi" w:cstheme="majorHAnsi"/>
+          <w:color w:val="2F5496" w:themeColor="accent1" w:themeShade="BF"/>
+        </w:rPr>
+        <w:t xml:space="preserve"> Security Feature</w:t>
       </w:r>
     </w:p>
     <w:p>
@@ -7586,23 +7863,102 @@
     </w:p>
     <w:p>
       <w:pPr>
-        <w:rPr>
-          <w:rFonts w:asciiTheme="majorHAnsi" w:hAnsiTheme="majorHAnsi" w:cstheme="majorHAnsi"/>
-          <w:color w:val="2F5496" w:themeColor="accent1" w:themeShade="BF"/>
-        </w:rPr>
-      </w:pPr>
-      <w:bookmarkStart w:id="38" w:name="__RefHeading___Toc1120_20501597382"/>
-      <w:bookmarkEnd w:id="38"/>
-    </w:p>
-    <w:p>
-      <w:pPr>
         <w:pStyle w:val="BodyText"/>
-        <w:rPr>
-          <w:rFonts w:asciiTheme="majorHAnsi" w:hAnsiTheme="majorHAnsi" w:cstheme="majorHAnsi"/>
-          <w:color w:val="2F5496" w:themeColor="accent1" w:themeShade="BF"/>
-        </w:rPr>
-      </w:pPr>
-      <w:bookmarkStart w:id="39" w:name="_Hlk112156881"/>
+        <w:numPr>
+          <w:ilvl w:val="0"/>
+          <w:numId w:val="3"/>
+        </w:numPr>
+        <w:rPr>
+          <w:rFonts w:asciiTheme="majorHAnsi" w:hAnsiTheme="majorHAnsi" w:cstheme="majorHAnsi"/>
+          <w:color w:val="2F5496" w:themeColor="accent1" w:themeShade="BF"/>
+        </w:rPr>
+      </w:pPr>
+      <w:r>
+        <w:rPr>
+          <w:rFonts w:asciiTheme="majorHAnsi" w:hAnsiTheme="majorHAnsi" w:cstheme="majorHAnsi"/>
+          <w:color w:val="2F5496" w:themeColor="accent1" w:themeShade="BF"/>
+        </w:rPr>
+        <w:t xml:space="preserve">Description: The SMP Message </w:t>
+      </w:r>
+      <w:r>
+        <w:rPr>
+          <w:rFonts w:asciiTheme="majorHAnsi" w:hAnsiTheme="majorHAnsi" w:cstheme="majorHAnsi"/>
+          <w:color w:val="2F5496" w:themeColor="accent1" w:themeShade="BF"/>
+        </w:rPr>
+        <w:t>Consumer</w:t>
+      </w:r>
+      <w:r>
+        <w:rPr>
+          <w:rFonts w:asciiTheme="majorHAnsi" w:hAnsiTheme="majorHAnsi" w:cstheme="majorHAnsi"/>
+          <w:color w:val="2F5496" w:themeColor="accent1" w:themeShade="BF"/>
+        </w:rPr>
+        <w:t xml:space="preserve"> must be </w:t>
+      </w:r>
+      <w:r>
+        <w:rPr>
+          <w:rFonts w:asciiTheme="majorHAnsi" w:hAnsiTheme="majorHAnsi" w:cstheme="majorHAnsi"/>
+          <w:color w:val="2F5496" w:themeColor="accent1" w:themeShade="BF"/>
+        </w:rPr>
+        <w:t>able to authenticate with a valid SMP User ID and Password to be able to consume messages from the SMP Message Server. These credentials will be authenticated after being sent to the SMP server in an encrypted format. Users should be able to input their User ID and Password into fields available on the Consumer Form.</w:t>
+      </w:r>
+    </w:p>
+    <w:p>
+      <w:pPr>
+        <w:pStyle w:val="ListParagraph"/>
+        <w:rPr>
+          <w:rFonts w:asciiTheme="majorHAnsi" w:hAnsiTheme="majorHAnsi" w:cstheme="majorHAnsi"/>
+          <w:color w:val="2F5496" w:themeColor="accent1" w:themeShade="BF"/>
+        </w:rPr>
+      </w:pPr>
+    </w:p>
+    <w:p>
+      <w:pPr>
+        <w:pStyle w:val="BodyText"/>
+        <w:numPr>
+          <w:ilvl w:val="0"/>
+          <w:numId w:val="3"/>
+        </w:numPr>
+        <w:rPr>
+          <w:rFonts w:asciiTheme="majorHAnsi" w:hAnsiTheme="majorHAnsi" w:cstheme="majorHAnsi"/>
+          <w:color w:val="2F5496" w:themeColor="accent1" w:themeShade="BF"/>
+        </w:rPr>
+      </w:pPr>
+      <w:r>
+        <w:rPr>
+          <w:rFonts w:asciiTheme="majorHAnsi" w:hAnsiTheme="majorHAnsi" w:cstheme="majorHAnsi"/>
+          <w:color w:val="2F5496" w:themeColor="accent1" w:themeShade="BF"/>
+        </w:rPr>
+        <w:t>Security Issue: If unencrypted, credentials can be read by a network packet analyzer (packet sniffer). User credentials should be encrypted when transmitted to combat this issue.</w:t>
+      </w:r>
+    </w:p>
+    <w:p>
+      <w:pPr>
+        <w:pStyle w:val="BodyText"/>
+        <w:rPr>
+          <w:rFonts w:asciiTheme="majorHAnsi" w:hAnsiTheme="majorHAnsi" w:cstheme="majorHAnsi"/>
+          <w:color w:val="2F5496" w:themeColor="accent1" w:themeShade="BF"/>
+        </w:rPr>
+      </w:pPr>
+    </w:p>
+    <w:p>
+      <w:pPr>
+        <w:rPr>
+          <w:rFonts w:asciiTheme="majorHAnsi" w:hAnsiTheme="majorHAnsi" w:cstheme="majorHAnsi"/>
+          <w:color w:val="2F5496" w:themeColor="accent1" w:themeShade="BF"/>
+        </w:rPr>
+      </w:pPr>
+      <w:bookmarkStart w:id="37" w:name="__RefHeading___Toc1120_20501597382"/>
+      <w:bookmarkEnd w:id="37"/>
+    </w:p>
+    <w:p>
+      <w:pPr>
+        <w:pStyle w:val="BodyText"/>
+        <w:rPr>
+          <w:rFonts w:asciiTheme="majorHAnsi" w:hAnsiTheme="majorHAnsi" w:cstheme="majorHAnsi"/>
+          <w:color w:val="2F5496" w:themeColor="accent1" w:themeShade="BF"/>
+        </w:rPr>
+      </w:pPr>
+      <w:bookmarkStart w:id="38" w:name="_Hlk112156881"/>
     </w:p>
     <w:p>
       <w:pPr>
@@ -7611,17 +7967,16 @@
           <w:color w:val="2F5496" w:themeColor="accent1" w:themeShade="BF"/>
         </w:rPr>
       </w:pPr>
-      <w:bookmarkStart w:id="40" w:name="_Toc115525100"/>
-      <w:bookmarkStart w:id="41" w:name="_Toc190790589"/>
-      <w:r>
-        <w:rPr>
-          <w:color w:val="2F5496" w:themeColor="accent1" w:themeShade="BF"/>
-        </w:rPr>
-        <w:lastRenderedPageBreak/>
+      <w:bookmarkStart w:id="39" w:name="_Toc115525100"/>
+      <w:bookmarkStart w:id="40" w:name="_Toc190790589"/>
+      <w:r>
+        <w:rPr>
+          <w:color w:val="2F5496" w:themeColor="accent1" w:themeShade="BF"/>
+        </w:rPr>
         <w:t>Considerations</w:t>
       </w:r>
+      <w:bookmarkEnd w:id="39"/>
       <w:bookmarkEnd w:id="40"/>
-      <w:bookmarkEnd w:id="41"/>
     </w:p>
     <w:p>
       <w:pPr>
@@ -7645,21 +8000,7 @@
           <w:rFonts w:asciiTheme="majorHAnsi" w:hAnsiTheme="majorHAnsi" w:cstheme="majorHAnsi"/>
           <w:color w:val="2F5496" w:themeColor="accent1" w:themeShade="BF"/>
         </w:rPr>
-        <w:t xml:space="preserve">Describes the issues that need to be addressed before </w:t>
-      </w:r>
-      <w:r>
-        <w:rPr>
-          <w:rFonts w:asciiTheme="majorHAnsi" w:hAnsiTheme="majorHAnsi" w:cstheme="majorHAnsi"/>
-          <w:color w:val="2F5496" w:themeColor="accent1" w:themeShade="BF"/>
-        </w:rPr>
-        <w:t>implementing a software</w:t>
-      </w:r>
-      <w:r>
-        <w:rPr>
-          <w:rFonts w:asciiTheme="majorHAnsi" w:hAnsiTheme="majorHAnsi" w:cstheme="majorHAnsi"/>
-          <w:color w:val="2F5496" w:themeColor="accent1" w:themeShade="BF"/>
-        </w:rPr>
-        <w:t xml:space="preserve"> solution.</w:t>
+        <w:t>Describes the issues that need to be addressed before implementing a software solution.</w:t>
       </w:r>
     </w:p>
     <w:p>
@@ -7684,8 +8025,8 @@
           <w:color w:val="2F5496" w:themeColor="accent1" w:themeShade="BF"/>
         </w:rPr>
       </w:pPr>
-      <w:bookmarkStart w:id="42" w:name="_Toc115525101"/>
-      <w:bookmarkStart w:id="43" w:name="_Toc190790590"/>
+      <w:bookmarkStart w:id="41" w:name="_Toc115525101"/>
+      <w:bookmarkStart w:id="42" w:name="_Toc190790590"/>
       <w:r>
         <w:rPr>
           <w:rFonts w:asciiTheme="majorHAnsi" w:hAnsiTheme="majorHAnsi" w:cstheme="majorHAnsi"/>
@@ -7694,8 +8035,8 @@
         </w:rPr>
         <w:t>Dependencies</w:t>
       </w:r>
+      <w:bookmarkEnd w:id="41"/>
       <w:bookmarkEnd w:id="42"/>
-      <w:bookmarkEnd w:id="43"/>
     </w:p>
     <w:p>
       <w:pPr>
@@ -7710,7 +8051,21 @@
           <w:rFonts w:asciiTheme="majorHAnsi" w:hAnsiTheme="majorHAnsi" w:cstheme="majorHAnsi"/>
           <w:color w:val="2F5496" w:themeColor="accent1" w:themeShade="BF"/>
         </w:rPr>
-        <w:t>Describe any dependencies.</w:t>
+        <w:t>Software is developed in C# and is dependent upon essential C# .NET libraries</w:t>
+      </w:r>
+      <w:r>
+        <w:rPr>
+          <w:rFonts w:asciiTheme="majorHAnsi" w:hAnsiTheme="majorHAnsi" w:cstheme="majorHAnsi"/>
+          <w:color w:val="2F5496" w:themeColor="accent1" w:themeShade="BF"/>
+        </w:rPr>
+        <w:t>.</w:t>
+      </w:r>
+      <w:r>
+        <w:rPr>
+          <w:rFonts w:asciiTheme="majorHAnsi" w:hAnsiTheme="majorHAnsi" w:cstheme="majorHAnsi"/>
+          <w:color w:val="2F5496" w:themeColor="accent1" w:themeShade="BF"/>
+        </w:rPr>
+        <w:t xml:space="preserve"> Since revision 2.0 SMP Message Server, Consumer, and Producer are dependent upon the RSA Encryption library included in the source code. Since revision 3.0 Client Registration is also dependent upon the RSA Encryption library.   </w:t>
       </w:r>
     </w:p>
     <w:p>
@@ -7735,8 +8090,8 @@
           <w:color w:val="2F5496" w:themeColor="accent1" w:themeShade="BF"/>
         </w:rPr>
       </w:pPr>
-      <w:bookmarkStart w:id="44" w:name="_Toc190790591"/>
-      <w:bookmarkStart w:id="45" w:name="_Toc115525102"/>
+      <w:bookmarkStart w:id="43" w:name="_Toc190790591"/>
+      <w:bookmarkStart w:id="44" w:name="_Toc115525102"/>
       <w:r>
         <w:rPr>
           <w:rFonts w:asciiTheme="majorHAnsi" w:hAnsiTheme="majorHAnsi" w:cstheme="majorHAnsi"/>
@@ -7745,7 +8100,7 @@
         </w:rPr>
         <w:t>Assumptions</w:t>
       </w:r>
-      <w:bookmarkEnd w:id="44"/>
+      <w:bookmarkEnd w:id="43"/>
     </w:p>
     <w:p>
       <w:pPr>
@@ -7785,7 +8140,7 @@
           <w:color w:val="2F5496" w:themeColor="accent1" w:themeShade="BF"/>
         </w:rPr>
       </w:pPr>
-      <w:bookmarkStart w:id="46" w:name="_Toc190790592"/>
+      <w:bookmarkStart w:id="45" w:name="_Toc190790592"/>
       <w:r>
         <w:rPr>
           <w:rFonts w:asciiTheme="majorHAnsi" w:hAnsiTheme="majorHAnsi" w:cstheme="majorHAnsi"/>
@@ -7794,8 +8149,8 @@
         </w:rPr>
         <w:t>General Constraints</w:t>
       </w:r>
+      <w:bookmarkEnd w:id="44"/>
       <w:bookmarkEnd w:id="45"/>
-      <w:bookmarkEnd w:id="46"/>
     </w:p>
     <w:p>
       <w:pPr>
@@ -7810,21 +8165,7 @@
           <w:rFonts w:asciiTheme="majorHAnsi" w:hAnsiTheme="majorHAnsi" w:cstheme="majorHAnsi"/>
           <w:color w:val="2F5496" w:themeColor="accent1" w:themeShade="BF"/>
         </w:rPr>
-        <w:t xml:space="preserve">Describe any constraints that could have an impact on the </w:t>
-      </w:r>
-      <w:r>
-        <w:rPr>
-          <w:rFonts w:asciiTheme="majorHAnsi" w:hAnsiTheme="majorHAnsi" w:cstheme="majorHAnsi"/>
-          <w:color w:val="2F5496" w:themeColor="accent1" w:themeShade="BF"/>
-        </w:rPr>
-        <w:t>implementation</w:t>
-      </w:r>
-      <w:r>
-        <w:rPr>
-          <w:rFonts w:asciiTheme="majorHAnsi" w:hAnsiTheme="majorHAnsi" w:cstheme="majorHAnsi"/>
-          <w:color w:val="2F5496" w:themeColor="accent1" w:themeShade="BF"/>
-        </w:rPr>
-        <w:t xml:space="preserve"> of the software.</w:t>
+        <w:t>Describe any constraints that could have an impact on the implementation of the software.</w:t>
       </w:r>
     </w:p>
     <w:p>
@@ -7849,8 +8190,8 @@
           <w:color w:val="2F5496" w:themeColor="accent1" w:themeShade="BF"/>
         </w:rPr>
       </w:pPr>
-      <w:bookmarkStart w:id="47" w:name="_Toc115525103"/>
-      <w:bookmarkStart w:id="48" w:name="_Toc190790593"/>
+      <w:bookmarkStart w:id="46" w:name="_Toc115525103"/>
+      <w:bookmarkStart w:id="47" w:name="_Toc190790593"/>
       <w:r>
         <w:rPr>
           <w:rFonts w:asciiTheme="majorHAnsi" w:hAnsiTheme="majorHAnsi" w:cstheme="majorHAnsi"/>
@@ -7859,8 +8200,8 @@
         </w:rPr>
         <w:t>Guidelines</w:t>
       </w:r>
+      <w:bookmarkEnd w:id="46"/>
       <w:bookmarkEnd w:id="47"/>
-      <w:bookmarkEnd w:id="48"/>
     </w:p>
     <w:p>
       <w:pPr>
@@ -7875,21 +8216,7 @@
           <w:rFonts w:asciiTheme="majorHAnsi" w:hAnsiTheme="majorHAnsi" w:cstheme="majorHAnsi"/>
           <w:color w:val="2F5496" w:themeColor="accent1" w:themeShade="BF"/>
         </w:rPr>
-        <w:t xml:space="preserve">Describe any guidelines for the </w:t>
-      </w:r>
-      <w:r>
-        <w:rPr>
-          <w:rFonts w:asciiTheme="majorHAnsi" w:hAnsiTheme="majorHAnsi" w:cstheme="majorHAnsi"/>
-          <w:color w:val="2F5496" w:themeColor="accent1" w:themeShade="BF"/>
-        </w:rPr>
-        <w:t>implementation</w:t>
-      </w:r>
-      <w:r>
-        <w:rPr>
-          <w:rFonts w:asciiTheme="majorHAnsi" w:hAnsiTheme="majorHAnsi" w:cstheme="majorHAnsi"/>
-          <w:color w:val="2F5496" w:themeColor="accent1" w:themeShade="BF"/>
-        </w:rPr>
-        <w:t xml:space="preserve"> of the software.</w:t>
+        <w:t>Describe any guidelines for the implementation of the software.</w:t>
       </w:r>
     </w:p>
     <w:p>
@@ -7914,8 +8241,8 @@
           <w:color w:val="2F5496" w:themeColor="accent1" w:themeShade="BF"/>
         </w:rPr>
       </w:pPr>
-      <w:bookmarkStart w:id="49" w:name="_Toc115525104"/>
-      <w:bookmarkStart w:id="50" w:name="_Toc190790594"/>
+      <w:bookmarkStart w:id="48" w:name="_Toc115525104"/>
+      <w:bookmarkStart w:id="49" w:name="_Toc190790594"/>
       <w:r>
         <w:rPr>
           <w:rFonts w:asciiTheme="majorHAnsi" w:hAnsiTheme="majorHAnsi" w:cstheme="majorHAnsi"/>
@@ -7924,8 +8251,8 @@
         </w:rPr>
         <w:t>Development Methods</w:t>
       </w:r>
+      <w:bookmarkEnd w:id="48"/>
       <w:bookmarkEnd w:id="49"/>
-      <w:bookmarkEnd w:id="50"/>
     </w:p>
     <w:p>
       <w:pPr>
@@ -7940,24 +8267,10 @@
           <w:rFonts w:asciiTheme="majorHAnsi" w:hAnsiTheme="majorHAnsi" w:cstheme="majorHAnsi"/>
           <w:color w:val="2F5496" w:themeColor="accent1" w:themeShade="BF"/>
         </w:rPr>
-        <w:t xml:space="preserve">Describe the software </w:t>
-      </w:r>
-      <w:r>
-        <w:rPr>
-          <w:rFonts w:asciiTheme="majorHAnsi" w:hAnsiTheme="majorHAnsi" w:cstheme="majorHAnsi"/>
-          <w:color w:val="2F5496" w:themeColor="accent1" w:themeShade="BF"/>
-        </w:rPr>
-        <w:t>development</w:t>
-      </w:r>
-      <w:r>
-        <w:rPr>
-          <w:rFonts w:asciiTheme="majorHAnsi" w:hAnsiTheme="majorHAnsi" w:cstheme="majorHAnsi"/>
-          <w:color w:val="2F5496" w:themeColor="accent1" w:themeShade="BF"/>
-        </w:rPr>
-        <w:t xml:space="preserve"> method that will be used.</w:t>
-      </w:r>
-    </w:p>
-    <w:bookmarkEnd w:id="39"/>
+        <w:t>Describe the software development method that will be used.</w:t>
+      </w:r>
+    </w:p>
+    <w:bookmarkEnd w:id="38"/>
     <w:p>
       <w:pPr>
         <w:rPr>
@@ -7983,16 +8296,16 @@
           <w:color w:val="2F5496" w:themeColor="accent1" w:themeShade="BF"/>
         </w:rPr>
       </w:pPr>
-      <w:bookmarkStart w:id="51" w:name="_Toc488059260"/>
-      <w:bookmarkStart w:id="52" w:name="_Toc190790595"/>
+      <w:bookmarkStart w:id="50" w:name="_Toc488059260"/>
+      <w:bookmarkStart w:id="51" w:name="_Toc190790595"/>
+      <w:bookmarkEnd w:id="50"/>
+      <w:r>
+        <w:rPr>
+          <w:color w:val="2F5496" w:themeColor="accent1" w:themeShade="BF"/>
+        </w:rPr>
+        <w:t>Appendix</w:t>
+      </w:r>
       <w:bookmarkEnd w:id="51"/>
-      <w:r>
-        <w:rPr>
-          <w:color w:val="2F5496" w:themeColor="accent1" w:themeShade="BF"/>
-        </w:rPr>
-        <w:t>Appendix</w:t>
-      </w:r>
-      <w:bookmarkEnd w:id="52"/>
     </w:p>
     <w:p>
       <w:pPr>
@@ -8004,10 +8317,10 @@
           <w:szCs w:val="20"/>
         </w:rPr>
       </w:pPr>
-      <w:bookmarkStart w:id="53" w:name="_Toc488059261"/>
-      <w:bookmarkStart w:id="54" w:name="__RefHeading___Toc5802_589831584"/>
+      <w:bookmarkStart w:id="52" w:name="_Toc488059261"/>
+      <w:bookmarkStart w:id="53" w:name="__RefHeading___Toc5802_589831584"/>
+      <w:bookmarkEnd w:id="52"/>
       <w:bookmarkEnd w:id="53"/>
-      <w:bookmarkEnd w:id="54"/>
     </w:p>
     <w:p>
       <w:pPr>
@@ -8021,7 +8334,7 @@
           <w:color w:val="2F5496" w:themeColor="accent1" w:themeShade="BF"/>
         </w:rPr>
       </w:pPr>
-      <w:bookmarkStart w:id="55" w:name="_Toc190790596"/>
+      <w:bookmarkStart w:id="54" w:name="_Toc190790596"/>
       <w:r>
         <w:rPr>
           <w:rFonts w:asciiTheme="majorHAnsi" w:hAnsiTheme="majorHAnsi" w:cstheme="majorHAnsi"/>
@@ -8029,7 +8342,7 @@
         </w:rPr>
         <w:t>Acronyms</w:t>
       </w:r>
-      <w:bookmarkEnd w:id="55"/>
+      <w:bookmarkEnd w:id="54"/>
     </w:p>
     <w:p>
       <w:pPr>
@@ -8068,19 +8381,19 @@
           <w:color w:val="2F5496" w:themeColor="accent1" w:themeShade="BF"/>
         </w:rPr>
       </w:pPr>
-      <w:bookmarkStart w:id="56" w:name="__RefHeading___Toc4352_1335274933"/>
-      <w:bookmarkStart w:id="57" w:name="__RefHeading___Toc4358_1335274933"/>
-      <w:bookmarkStart w:id="58" w:name="_Toc190790597"/>
+      <w:bookmarkStart w:id="55" w:name="__RefHeading___Toc4352_1335274933"/>
+      <w:bookmarkStart w:id="56" w:name="__RefHeading___Toc4358_1335274933"/>
+      <w:bookmarkStart w:id="57" w:name="_Toc190790597"/>
+      <w:bookmarkEnd w:id="55"/>
       <w:bookmarkEnd w:id="56"/>
+      <w:r>
+        <w:rPr>
+          <w:rFonts w:asciiTheme="majorHAnsi" w:hAnsiTheme="majorHAnsi" w:cstheme="majorHAnsi"/>
+          <w:color w:val="2F5496" w:themeColor="accent1" w:themeShade="BF"/>
+        </w:rPr>
+        <w:t>Engineering Terms</w:t>
+      </w:r>
       <w:bookmarkEnd w:id="57"/>
-      <w:r>
-        <w:rPr>
-          <w:rFonts w:asciiTheme="majorHAnsi" w:hAnsiTheme="majorHAnsi" w:cstheme="majorHAnsi"/>
-          <w:color w:val="2F5496" w:themeColor="accent1" w:themeShade="BF"/>
-        </w:rPr>
-        <w:t>Engineering Terms</w:t>
-      </w:r>
-      <w:bookmarkEnd w:id="58"/>
     </w:p>
     <w:p>
       <w:pPr>
@@ -8094,21 +8407,142 @@
           <w:color w:val="2F5496" w:themeColor="accent1" w:themeShade="BF"/>
         </w:rPr>
       </w:pPr>
-      <w:bookmarkStart w:id="59" w:name="__RefHeading___Toc4354_1335274933"/>
-      <w:bookmarkStart w:id="60" w:name="__RefHeading___Toc4356_1335274933"/>
-      <w:bookmarkStart w:id="61" w:name="_Toc130969417"/>
-      <w:bookmarkStart w:id="62" w:name="_Toc190790598"/>
+      <w:bookmarkStart w:id="58" w:name="__RefHeading___Toc4354_1335274933"/>
+      <w:bookmarkStart w:id="59" w:name="__RefHeading___Toc4356_1335274933"/>
+      <w:bookmarkStart w:id="60" w:name="_Toc130969417"/>
+      <w:bookmarkStart w:id="61" w:name="_Toc190790598"/>
+      <w:bookmarkEnd w:id="58"/>
       <w:bookmarkEnd w:id="59"/>
+      <w:r>
+        <w:rPr>
+          <w:rFonts w:asciiTheme="majorHAnsi" w:hAnsiTheme="majorHAnsi" w:cstheme="majorHAnsi"/>
+          <w:color w:val="2F5496" w:themeColor="accent1" w:themeShade="BF"/>
+        </w:rPr>
+        <w:t>Software Development</w:t>
+      </w:r>
       <w:bookmarkEnd w:id="60"/>
-      <w:r>
-        <w:rPr>
-          <w:rFonts w:asciiTheme="majorHAnsi" w:hAnsiTheme="majorHAnsi" w:cstheme="majorHAnsi"/>
-          <w:color w:val="2F5496" w:themeColor="accent1" w:themeShade="BF"/>
-        </w:rPr>
-        <w:t>Software Development</w:t>
-      </w:r>
       <w:bookmarkEnd w:id="61"/>
+    </w:p>
+    <w:p>
+      <w:pPr>
+        <w:pStyle w:val="BodyText"/>
+        <w:rPr>
+          <w:rFonts w:asciiTheme="majorHAnsi" w:hAnsiTheme="majorHAnsi" w:cstheme="majorHAnsi"/>
+          <w:color w:val="2F5496" w:themeColor="accent1" w:themeShade="BF"/>
+        </w:rPr>
+      </w:pPr>
+      <w:r>
+        <w:rPr>
+          <w:rFonts w:asciiTheme="majorHAnsi" w:hAnsiTheme="majorHAnsi" w:cstheme="majorHAnsi"/>
+          <w:color w:val="2F5496" w:themeColor="accent1" w:themeShade="BF"/>
+        </w:rPr>
+        <w:t>Client – A software application that sends and receives messages to and from a server application.</w:t>
+      </w:r>
+    </w:p>
+    <w:p>
+      <w:pPr>
+        <w:pStyle w:val="BodyText"/>
+        <w:rPr>
+          <w:rFonts w:asciiTheme="majorHAnsi" w:hAnsiTheme="majorHAnsi" w:cstheme="majorHAnsi"/>
+          <w:color w:val="2F5496" w:themeColor="accent1" w:themeShade="BF"/>
+        </w:rPr>
+      </w:pPr>
+      <w:r>
+        <w:rPr>
+          <w:rFonts w:asciiTheme="majorHAnsi" w:hAnsiTheme="majorHAnsi" w:cstheme="majorHAnsi"/>
+          <w:color w:val="2F5496" w:themeColor="accent1" w:themeShade="BF"/>
+        </w:rPr>
+        <w:t>Server – A software application that processes messages from client applications.</w:t>
+      </w:r>
+    </w:p>
+    <w:p>
+      <w:pPr>
+        <w:pStyle w:val="BodyText"/>
+        <w:rPr>
+          <w:rFonts w:asciiTheme="majorHAnsi" w:hAnsiTheme="majorHAnsi" w:cstheme="majorHAnsi"/>
+          <w:color w:val="2F5496" w:themeColor="accent1" w:themeShade="BF"/>
+        </w:rPr>
+      </w:pPr>
+      <w:r>
+        <w:rPr>
+          <w:rFonts w:asciiTheme="majorHAnsi" w:hAnsiTheme="majorHAnsi" w:cstheme="majorHAnsi"/>
+          <w:color w:val="2F5496" w:themeColor="accent1" w:themeShade="BF"/>
+        </w:rPr>
+        <w:t>Producer – A software application that produces messages.</w:t>
+      </w:r>
+    </w:p>
+    <w:p>
+      <w:pPr>
+        <w:pStyle w:val="BodyText"/>
+        <w:rPr>
+          <w:rFonts w:asciiTheme="majorHAnsi" w:hAnsiTheme="majorHAnsi" w:cstheme="majorHAnsi"/>
+          <w:color w:val="2F5496" w:themeColor="accent1" w:themeShade="BF"/>
+        </w:rPr>
+      </w:pPr>
+      <w:r>
+        <w:rPr>
+          <w:rFonts w:asciiTheme="majorHAnsi" w:hAnsiTheme="majorHAnsi" w:cstheme="majorHAnsi"/>
+          <w:color w:val="2F5496" w:themeColor="accent1" w:themeShade="BF"/>
+        </w:rPr>
+        <w:t>Consumer – A software application that consumes messages.</w:t>
+      </w:r>
+    </w:p>
+    <w:p>
+      <w:pPr>
+        <w:pStyle w:val="BodyText"/>
+        <w:rPr>
+          <w:rFonts w:asciiTheme="majorHAnsi" w:hAnsiTheme="majorHAnsi" w:cstheme="majorHAnsi"/>
+          <w:color w:val="2F5496" w:themeColor="accent1" w:themeShade="BF"/>
+        </w:rPr>
+      </w:pPr>
+      <w:r>
+        <w:rPr>
+          <w:rFonts w:asciiTheme="majorHAnsi" w:hAnsiTheme="majorHAnsi" w:cstheme="majorHAnsi"/>
+          <w:color w:val="2F5496" w:themeColor="accent1" w:themeShade="BF"/>
+        </w:rPr>
+        <w:t xml:space="preserve">Register </w:t>
+      </w:r>
+      <w:r>
+        <w:rPr>
+          <w:rFonts w:asciiTheme="majorHAnsi" w:hAnsiTheme="majorHAnsi" w:cstheme="majorHAnsi"/>
+          <w:color w:val="2F5496" w:themeColor="accent1" w:themeShade="BF"/>
+        </w:rPr>
+        <w:t>–</w:t>
+      </w:r>
+      <w:r>
+        <w:rPr>
+          <w:rFonts w:asciiTheme="majorHAnsi" w:hAnsiTheme="majorHAnsi" w:cstheme="majorHAnsi"/>
+          <w:color w:val="2F5496" w:themeColor="accent1" w:themeShade="BF"/>
+        </w:rPr>
+        <w:t xml:space="preserve"> A software application that registers users.</w:t>
+      </w:r>
+    </w:p>
+    <w:p>
+      <w:pPr>
+        <w:pStyle w:val="BodyText"/>
+        <w:rPr>
+          <w:rFonts w:asciiTheme="majorHAnsi" w:hAnsiTheme="majorHAnsi" w:cstheme="majorHAnsi"/>
+          <w:color w:val="2F5496" w:themeColor="accent1" w:themeShade="BF"/>
+        </w:rPr>
+      </w:pPr>
+    </w:p>
+    <w:p>
+      <w:pPr>
+        <w:pStyle w:val="Heading1"/>
+        <w:rPr>
+          <w:color w:val="2F5496" w:themeColor="accent1" w:themeShade="BF"/>
+        </w:rPr>
+      </w:pPr>
+      <w:bookmarkStart w:id="62" w:name="_Toc488059262"/>
+      <w:bookmarkStart w:id="63" w:name="_Toc190790599"/>
       <w:bookmarkEnd w:id="62"/>
+      <w:r>
+        <w:rPr>
+          <w:color w:val="2F5496" w:themeColor="accent1" w:themeShade="BF"/>
+        </w:rPr>
+        <w:t>Notes</w:t>
+      </w:r>
+      <w:bookmarkEnd w:id="63"/>
     </w:p>
     <w:p>
       <w:pPr>
@@ -8118,98 +8552,8 @@
           <w:color w:val="2F5496" w:themeColor="accent1" w:themeShade="BF"/>
         </w:rPr>
       </w:pPr>
-      <w:r>
-        <w:rPr>
-          <w:rFonts w:asciiTheme="majorHAnsi" w:hAnsiTheme="majorHAnsi" w:cstheme="majorHAnsi"/>
-          <w:color w:val="2F5496" w:themeColor="accent1" w:themeShade="BF"/>
-        </w:rPr>
-        <w:t>Client – A software application that sends and receives messages to and from a server application.</w:t>
-      </w:r>
-    </w:p>
-    <w:p>
-      <w:pPr>
-        <w:pStyle w:val="BodyText"/>
-        <w:rPr>
-          <w:rFonts w:asciiTheme="majorHAnsi" w:hAnsiTheme="majorHAnsi" w:cstheme="majorHAnsi"/>
-          <w:color w:val="2F5496" w:themeColor="accent1" w:themeShade="BF"/>
-        </w:rPr>
-      </w:pPr>
-      <w:r>
-        <w:rPr>
-          <w:rFonts w:asciiTheme="majorHAnsi" w:hAnsiTheme="majorHAnsi" w:cstheme="majorHAnsi"/>
-          <w:color w:val="2F5496" w:themeColor="accent1" w:themeShade="BF"/>
-        </w:rPr>
-        <w:t>Server – A software application that processes messages from client applications.</w:t>
-      </w:r>
-    </w:p>
-    <w:p>
-      <w:pPr>
-        <w:pStyle w:val="BodyText"/>
-        <w:rPr>
-          <w:rFonts w:asciiTheme="majorHAnsi" w:hAnsiTheme="majorHAnsi" w:cstheme="majorHAnsi"/>
-          <w:color w:val="2F5496" w:themeColor="accent1" w:themeShade="BF"/>
-        </w:rPr>
-      </w:pPr>
-      <w:r>
-        <w:rPr>
-          <w:rFonts w:asciiTheme="majorHAnsi" w:hAnsiTheme="majorHAnsi" w:cstheme="majorHAnsi"/>
-          <w:color w:val="2F5496" w:themeColor="accent1" w:themeShade="BF"/>
-        </w:rPr>
-        <w:t>Producer – A software application that produces messages.</w:t>
-      </w:r>
-    </w:p>
-    <w:p>
-      <w:pPr>
-        <w:pStyle w:val="BodyText"/>
-        <w:rPr>
-          <w:rFonts w:asciiTheme="majorHAnsi" w:hAnsiTheme="majorHAnsi" w:cstheme="majorHAnsi"/>
-          <w:color w:val="2F5496" w:themeColor="accent1" w:themeShade="BF"/>
-        </w:rPr>
-      </w:pPr>
-      <w:r>
-        <w:rPr>
-          <w:rFonts w:asciiTheme="majorHAnsi" w:hAnsiTheme="majorHAnsi" w:cstheme="majorHAnsi"/>
-          <w:color w:val="2F5496" w:themeColor="accent1" w:themeShade="BF"/>
-        </w:rPr>
-        <w:t>Consumer – A software application that consumes messages.</w:t>
-      </w:r>
-    </w:p>
-    <w:p>
-      <w:pPr>
-        <w:pStyle w:val="BodyText"/>
-        <w:rPr>
-          <w:rFonts w:asciiTheme="majorHAnsi" w:hAnsiTheme="majorHAnsi" w:cstheme="majorHAnsi"/>
-          <w:color w:val="2F5496" w:themeColor="accent1" w:themeShade="BF"/>
-        </w:rPr>
-      </w:pPr>
-    </w:p>
-    <w:p>
-      <w:pPr>
-        <w:pStyle w:val="Heading1"/>
-        <w:rPr>
-          <w:color w:val="2F5496" w:themeColor="accent1" w:themeShade="BF"/>
-        </w:rPr>
-      </w:pPr>
-      <w:bookmarkStart w:id="63" w:name="_Toc488059262"/>
-      <w:bookmarkStart w:id="64" w:name="_Toc190790599"/>
-      <w:bookmarkEnd w:id="63"/>
-      <w:r>
-        <w:rPr>
-          <w:color w:val="2F5496" w:themeColor="accent1" w:themeShade="BF"/>
-        </w:rPr>
-        <w:t>Notes</w:t>
-      </w:r>
-      <w:bookmarkEnd w:id="64"/>
-    </w:p>
-    <w:p>
-      <w:pPr>
-        <w:pStyle w:val="BodyText"/>
-        <w:rPr>
-          <w:rFonts w:asciiTheme="majorHAnsi" w:hAnsiTheme="majorHAnsi" w:cstheme="majorHAnsi"/>
-          <w:color w:val="2F5496" w:themeColor="accent1" w:themeShade="BF"/>
-        </w:rPr>
-      </w:pPr>
-    </w:p>
+    </w:p>
+    <w:p/>
     <w:sectPr>
       <w:headerReference w:type="default" r:id="rId9"/>
       <w:footerReference w:type="default" r:id="rId10"/>
@@ -8262,7 +8606,7 @@
       <w:rPr>
         <w:noProof/>
       </w:rPr>
-      <w:t>10/3/25</w:t>
+      <w:t>12/7/25</w:t>
     </w:r>
     <w:r>
       <w:fldChar w:fldCharType="end"/>
@@ -8453,6 +8797,95 @@
     </w:lvl>
   </w:abstractNum>
   <w:abstractNum w:abstractNumId="1" w15:restartNumberingAfterBreak="0">
+    <w:nsid w:val="086B2EDE"/>
+    <w:multiLevelType w:val="hybridMultilevel"/>
+    <w:tmpl w:val="86B083AE"/>
+    <w:lvl w:ilvl="0" w:tplc="0409000F">
+      <w:start w:val="1"/>
+      <w:numFmt w:val="decimal"/>
+      <w:lvlText w:val="%1."/>
+      <w:lvlJc w:val="left"/>
+      <w:pPr>
+        <w:ind w:left="720" w:hanging="360"/>
+      </w:pPr>
+      <w:rPr>
+        <w:rFonts w:hint="default"/>
+      </w:rPr>
+    </w:lvl>
+    <w:lvl w:ilvl="1" w:tplc="04090019" w:tentative="1">
+      <w:start w:val="1"/>
+      <w:numFmt w:val="lowerLetter"/>
+      <w:lvlText w:val="%2."/>
+      <w:lvlJc w:val="left"/>
+      <w:pPr>
+        <w:ind w:left="1440" w:hanging="360"/>
+      </w:pPr>
+    </w:lvl>
+    <w:lvl w:ilvl="2" w:tplc="0409001B" w:tentative="1">
+      <w:start w:val="1"/>
+      <w:numFmt w:val="lowerRoman"/>
+      <w:lvlText w:val="%3."/>
+      <w:lvlJc w:val="right"/>
+      <w:pPr>
+        <w:ind w:left="2160" w:hanging="180"/>
+      </w:pPr>
+    </w:lvl>
+    <w:lvl w:ilvl="3" w:tplc="0409000F" w:tentative="1">
+      <w:start w:val="1"/>
+      <w:numFmt w:val="decimal"/>
+      <w:lvlText w:val="%4."/>
+      <w:lvlJc w:val="left"/>
+      <w:pPr>
+        <w:ind w:left="2880" w:hanging="360"/>
+      </w:pPr>
+    </w:lvl>
+    <w:lvl w:ilvl="4" w:tplc="04090019" w:tentative="1">
+      <w:start w:val="1"/>
+      <w:numFmt w:val="lowerLetter"/>
+      <w:lvlText w:val="%5."/>
+      <w:lvlJc w:val="left"/>
+      <w:pPr>
+        <w:ind w:left="3600" w:hanging="360"/>
+      </w:pPr>
+    </w:lvl>
+    <w:lvl w:ilvl="5" w:tplc="0409001B" w:tentative="1">
+      <w:start w:val="1"/>
+      <w:numFmt w:val="lowerRoman"/>
+      <w:lvlText w:val="%6."/>
+      <w:lvlJc w:val="right"/>
+      <w:pPr>
+        <w:ind w:left="4320" w:hanging="180"/>
+      </w:pPr>
+    </w:lvl>
+    <w:lvl w:ilvl="6" w:tplc="0409000F" w:tentative="1">
+      <w:start w:val="1"/>
+      <w:numFmt w:val="decimal"/>
+      <w:lvlText w:val="%7."/>
+      <w:lvlJc w:val="left"/>
+      <w:pPr>
+        <w:ind w:left="5040" w:hanging="360"/>
+      </w:pPr>
+    </w:lvl>
+    <w:lvl w:ilvl="7" w:tplc="04090019" w:tentative="1">
+      <w:start w:val="1"/>
+      <w:numFmt w:val="lowerLetter"/>
+      <w:lvlText w:val="%8."/>
+      <w:lvlJc w:val="left"/>
+      <w:pPr>
+        <w:ind w:left="5760" w:hanging="360"/>
+      </w:pPr>
+    </w:lvl>
+    <w:lvl w:ilvl="8" w:tplc="0409001B" w:tentative="1">
+      <w:start w:val="1"/>
+      <w:numFmt w:val="lowerRoman"/>
+      <w:lvlText w:val="%9."/>
+      <w:lvlJc w:val="right"/>
+      <w:pPr>
+        <w:ind w:left="6480" w:hanging="180"/>
+      </w:pPr>
+    </w:lvl>
+  </w:abstractNum>
+  <w:abstractNum w:abstractNumId="2" w15:restartNumberingAfterBreak="0">
     <w:nsid w:val="0C30388B"/>
     <w:multiLevelType w:val="multilevel"/>
     <w:tmpl w:val="AD7842BC"/>
@@ -8543,7 +8976,7 @@
       </w:pPr>
     </w:lvl>
   </w:abstractNum>
-  <w:abstractNum w:abstractNumId="2" w15:restartNumberingAfterBreak="0">
+  <w:abstractNum w:abstractNumId="3" w15:restartNumberingAfterBreak="0">
     <w:nsid w:val="18FA60C1"/>
     <w:multiLevelType w:val="multilevel"/>
     <w:tmpl w:val="AD7842BC"/>
@@ -8634,7 +9067,7 @@
       </w:pPr>
     </w:lvl>
   </w:abstractNum>
-  <w:abstractNum w:abstractNumId="3" w15:restartNumberingAfterBreak="0">
+  <w:abstractNum w:abstractNumId="4" w15:restartNumberingAfterBreak="0">
     <w:nsid w:val="1F511923"/>
     <w:multiLevelType w:val="multilevel"/>
     <w:tmpl w:val="AD7842BC"/>
@@ -8725,7 +9158,7 @@
       </w:pPr>
     </w:lvl>
   </w:abstractNum>
-  <w:abstractNum w:abstractNumId="4" w15:restartNumberingAfterBreak="0">
+  <w:abstractNum w:abstractNumId="5" w15:restartNumberingAfterBreak="0">
     <w:nsid w:val="2C903BEA"/>
     <w:multiLevelType w:val="multilevel"/>
     <w:tmpl w:val="8578EEE8"/>
@@ -8832,7 +9265,96 @@
       </w:pPr>
     </w:lvl>
   </w:abstractNum>
-  <w:abstractNum w:abstractNumId="5" w15:restartNumberingAfterBreak="0">
+  <w:abstractNum w:abstractNumId="6" w15:restartNumberingAfterBreak="0">
+    <w:nsid w:val="400E1DC0"/>
+    <w:multiLevelType w:val="hybridMultilevel"/>
+    <w:tmpl w:val="F6862036"/>
+    <w:lvl w:ilvl="0" w:tplc="0409000F">
+      <w:start w:val="1"/>
+      <w:numFmt w:val="decimal"/>
+      <w:lvlText w:val="%1."/>
+      <w:lvlJc w:val="left"/>
+      <w:pPr>
+        <w:ind w:left="720" w:hanging="360"/>
+      </w:pPr>
+      <w:rPr>
+        <w:rFonts w:hint="default"/>
+      </w:rPr>
+    </w:lvl>
+    <w:lvl w:ilvl="1" w:tplc="04090019" w:tentative="1">
+      <w:start w:val="1"/>
+      <w:numFmt w:val="lowerLetter"/>
+      <w:lvlText w:val="%2."/>
+      <w:lvlJc w:val="left"/>
+      <w:pPr>
+        <w:ind w:left="1440" w:hanging="360"/>
+      </w:pPr>
+    </w:lvl>
+    <w:lvl w:ilvl="2" w:tplc="0409001B" w:tentative="1">
+      <w:start w:val="1"/>
+      <w:numFmt w:val="lowerRoman"/>
+      <w:lvlText w:val="%3."/>
+      <w:lvlJc w:val="right"/>
+      <w:pPr>
+        <w:ind w:left="2160" w:hanging="180"/>
+      </w:pPr>
+    </w:lvl>
+    <w:lvl w:ilvl="3" w:tplc="0409000F" w:tentative="1">
+      <w:start w:val="1"/>
+      <w:numFmt w:val="decimal"/>
+      <w:lvlText w:val="%4."/>
+      <w:lvlJc w:val="left"/>
+      <w:pPr>
+        <w:ind w:left="2880" w:hanging="360"/>
+      </w:pPr>
+    </w:lvl>
+    <w:lvl w:ilvl="4" w:tplc="04090019" w:tentative="1">
+      <w:start w:val="1"/>
+      <w:numFmt w:val="lowerLetter"/>
+      <w:lvlText w:val="%5."/>
+      <w:lvlJc w:val="left"/>
+      <w:pPr>
+        <w:ind w:left="3600" w:hanging="360"/>
+      </w:pPr>
+    </w:lvl>
+    <w:lvl w:ilvl="5" w:tplc="0409001B" w:tentative="1">
+      <w:start w:val="1"/>
+      <w:numFmt w:val="lowerRoman"/>
+      <w:lvlText w:val="%6."/>
+      <w:lvlJc w:val="right"/>
+      <w:pPr>
+        <w:ind w:left="4320" w:hanging="180"/>
+      </w:pPr>
+    </w:lvl>
+    <w:lvl w:ilvl="6" w:tplc="0409000F" w:tentative="1">
+      <w:start w:val="1"/>
+      <w:numFmt w:val="decimal"/>
+      <w:lvlText w:val="%7."/>
+      <w:lvlJc w:val="left"/>
+      <w:pPr>
+        <w:ind w:left="5040" w:hanging="360"/>
+      </w:pPr>
+    </w:lvl>
+    <w:lvl w:ilvl="7" w:tplc="04090019" w:tentative="1">
+      <w:start w:val="1"/>
+      <w:numFmt w:val="lowerLetter"/>
+      <w:lvlText w:val="%8."/>
+      <w:lvlJc w:val="left"/>
+      <w:pPr>
+        <w:ind w:left="5760" w:hanging="360"/>
+      </w:pPr>
+    </w:lvl>
+    <w:lvl w:ilvl="8" w:tplc="0409001B" w:tentative="1">
+      <w:start w:val="1"/>
+      <w:numFmt w:val="lowerRoman"/>
+      <w:lvlText w:val="%9."/>
+      <w:lvlJc w:val="right"/>
+      <w:pPr>
+        <w:ind w:left="6480" w:hanging="180"/>
+      </w:pPr>
+    </w:lvl>
+  </w:abstractNum>
+  <w:abstractNum w:abstractNumId="7" w15:restartNumberingAfterBreak="0">
     <w:nsid w:val="5DEB5AC4"/>
     <w:multiLevelType w:val="multilevel"/>
     <w:tmpl w:val="C24EAC98"/>
@@ -8972,7 +9494,7 @@
       </w:rPr>
     </w:lvl>
   </w:abstractNum>
-  <w:abstractNum w:abstractNumId="6" w15:restartNumberingAfterBreak="0">
+  <w:abstractNum w:abstractNumId="8" w15:restartNumberingAfterBreak="0">
     <w:nsid w:val="5E5244CE"/>
     <w:multiLevelType w:val="multilevel"/>
     <w:tmpl w:val="642AFE32"/>
@@ -9064,7 +9586,7 @@
       </w:pPr>
     </w:lvl>
   </w:abstractNum>
-  <w:abstractNum w:abstractNumId="7" w15:restartNumberingAfterBreak="0">
+  <w:abstractNum w:abstractNumId="9" w15:restartNumberingAfterBreak="0">
     <w:nsid w:val="79E17237"/>
     <w:multiLevelType w:val="multilevel"/>
     <w:tmpl w:val="0EA6532E"/>
@@ -9204,7 +9726,7 @@
       </w:rPr>
     </w:lvl>
   </w:abstractNum>
-  <w:abstractNum w:abstractNumId="8" w15:restartNumberingAfterBreak="0">
+  <w:abstractNum w:abstractNumId="10" w15:restartNumberingAfterBreak="0">
     <w:nsid w:val="7CA630D9"/>
     <w:multiLevelType w:val="multilevel"/>
     <w:tmpl w:val="AD7842BC"/>
@@ -9296,34 +9818,34 @@
     </w:lvl>
   </w:abstractNum>
   <w:num w:numId="1" w16cid:durableId="1657758150">
-    <w:abstractNumId w:val="4"/>
+    <w:abstractNumId w:val="5"/>
   </w:num>
   <w:num w:numId="2" w16cid:durableId="2070806908">
-    <w:abstractNumId w:val="6"/>
+    <w:abstractNumId w:val="8"/>
   </w:num>
   <w:num w:numId="3" w16cid:durableId="447238310">
-    <w:abstractNumId w:val="5"/>
+    <w:abstractNumId w:val="7"/>
   </w:num>
   <w:num w:numId="4" w16cid:durableId="1683504855">
-    <w:abstractNumId w:val="7"/>
+    <w:abstractNumId w:val="9"/>
   </w:num>
   <w:num w:numId="5" w16cid:durableId="304355806">
     <w:abstractNumId w:val="0"/>
   </w:num>
   <w:num w:numId="6" w16cid:durableId="2056538584">
-    <w:abstractNumId w:val="1"/>
+    <w:abstractNumId w:val="2"/>
   </w:num>
   <w:num w:numId="7" w16cid:durableId="184948728">
-    <w:abstractNumId w:val="2"/>
+    <w:abstractNumId w:val="3"/>
   </w:num>
   <w:num w:numId="8" w16cid:durableId="2074965829">
-    <w:abstractNumId w:val="3"/>
+    <w:abstractNumId w:val="4"/>
   </w:num>
   <w:num w:numId="9" w16cid:durableId="754478469">
-    <w:abstractNumId w:val="8"/>
+    <w:abstractNumId w:val="10"/>
   </w:num>
   <w:num w:numId="10" w16cid:durableId="1073309618">
-    <w:abstractNumId w:val="6"/>
+    <w:abstractNumId w:val="8"/>
     <w:lvlOverride w:ilvl="0">
       <w:startOverride w:val="1"/>
     </w:lvlOverride>
@@ -9353,7 +9875,7 @@
     </w:lvlOverride>
   </w:num>
   <w:num w:numId="11" w16cid:durableId="817456847">
-    <w:abstractNumId w:val="6"/>
+    <w:abstractNumId w:val="8"/>
     <w:lvlOverride w:ilvl="0">
       <w:startOverride w:val="1"/>
     </w:lvlOverride>
@@ -9383,7 +9905,7 @@
     </w:lvlOverride>
   </w:num>
   <w:num w:numId="12" w16cid:durableId="1423188485">
-    <w:abstractNumId w:val="6"/>
+    <w:abstractNumId w:val="8"/>
     <w:lvlOverride w:ilvl="0">
       <w:startOverride w:val="1"/>
     </w:lvlOverride>
@@ -9413,7 +9935,7 @@
     </w:lvlOverride>
   </w:num>
   <w:num w:numId="13" w16cid:durableId="377240164">
-    <w:abstractNumId w:val="6"/>
+    <w:abstractNumId w:val="8"/>
     <w:lvlOverride w:ilvl="0">
       <w:startOverride w:val="1"/>
     </w:lvlOverride>
@@ -9443,7 +9965,7 @@
     </w:lvlOverride>
   </w:num>
   <w:num w:numId="14" w16cid:durableId="564950836">
-    <w:abstractNumId w:val="6"/>
+    <w:abstractNumId w:val="8"/>
     <w:lvlOverride w:ilvl="0">
       <w:startOverride w:val="1"/>
     </w:lvlOverride>
@@ -9471,6 +9993,12 @@
     <w:lvlOverride w:ilvl="8">
       <w:startOverride w:val="1"/>
     </w:lvlOverride>
+  </w:num>
+  <w:num w:numId="15" w16cid:durableId="309990417">
+    <w:abstractNumId w:val="6"/>
+  </w:num>
+  <w:num w:numId="16" w16cid:durableId="1777170691">
+    <w:abstractNumId w:val="1"/>
   </w:num>
 </w:numbering>
 </file>

</xml_diff>